<commit_message>
Enabling Google Federated Login
</commit_message>
<xml_diff>
--- a/Resume_CV_Karthik_Prabhu_Analytics.docx
+++ b/Resume_CV_Karthik_Prabhu_Analytics.docx
@@ -1,6 +1,6 @@
 
 <file path=word/document.xml><?xml version="1.0" encoding="utf-8"?>
-<w:document xmlns:wpc="http://schemas.microsoft.com/office/word/2010/wordprocessingCanvas" xmlns:cx="http://schemas.microsoft.com/office/drawing/2014/chartex" xmlns:cx1="http://schemas.microsoft.com/office/drawing/2015/9/8/chartex" xmlns:cx2="http://schemas.microsoft.com/office/drawing/2015/10/21/chartex" xmlns:cx3="http://schemas.microsoft.com/office/drawing/2016/5/9/chartex" xmlns:cx4="http://schemas.microsoft.com/office/drawing/2016/5/10/chartex" xmlns:cx5="http://schemas.microsoft.com/office/drawing/2016/5/11/chartex" xmlns:cx6="http://schemas.microsoft.com/office/drawing/2016/5/12/chartex" xmlns:cx7="http://schemas.microsoft.com/office/drawing/2016/5/13/chartex" xmlns:cx8="http://schemas.microsoft.com/office/drawing/2016/5/14/chartex" xmlns:mc="http://schemas.openxmlformats.org/markup-compatibility/2006" xmlns:aink="http://schemas.microsoft.com/office/drawing/2016/ink" xmlns:am3d="http://schemas.microsoft.com/office/drawing/2017/model3d" xmlns:o="urn:schemas-microsoft-com:office:office" xmlns:r="http://schemas.openxmlformats.org/officeDocument/2006/relationships" xmlns:m="http://schemas.openxmlformats.org/officeDocument/2006/math" xmlns:v="urn:schemas-microsoft-com:vml" xmlns:wp14="http://schemas.microsoft.com/office/word/2010/wordprocessingDrawing" xmlns:wp="http://schemas.openxmlformats.org/drawingml/2006/wordprocessingDrawing" xmlns:w10="urn:schemas-microsoft-com:office:word" xmlns:w="http://schemas.openxmlformats.org/wordprocessingml/2006/main" xmlns:w14="http://schemas.microsoft.com/office/word/2010/wordml" xmlns:w15="http://schemas.microsoft.com/office/word/2012/wordml" xmlns:w16cid="http://schemas.microsoft.com/office/word/2016/wordml/cid" xmlns:w16se="http://schemas.microsoft.com/office/word/2015/wordml/symex" xmlns:wpg="http://schemas.microsoft.com/office/word/2010/wordprocessingGroup" xmlns:wpi="http://schemas.microsoft.com/office/word/2010/wordprocessingInk" xmlns:wne="http://schemas.microsoft.com/office/word/2006/wordml" xmlns:wps="http://schemas.microsoft.com/office/word/2010/wordprocessingShape" mc:Ignorable="w14 w15 w16se w16cid wp14">
+<w:document xmlns:wpc="http://schemas.microsoft.com/office/word/2010/wordprocessingCanvas" xmlns:cx="http://schemas.microsoft.com/office/drawing/2014/chartex" xmlns:cx1="http://schemas.microsoft.com/office/drawing/2015/9/8/chartex" xmlns:cx2="http://schemas.microsoft.com/office/drawing/2015/10/21/chartex" xmlns:cx3="http://schemas.microsoft.com/office/drawing/2016/5/9/chartex" xmlns:cx4="http://schemas.microsoft.com/office/drawing/2016/5/10/chartex" xmlns:cx5="http://schemas.microsoft.com/office/drawing/2016/5/11/chartex" xmlns:cx6="http://schemas.microsoft.com/office/drawing/2016/5/12/chartex" xmlns:cx7="http://schemas.microsoft.com/office/drawing/2016/5/13/chartex" xmlns:cx8="http://schemas.microsoft.com/office/drawing/2016/5/14/chartex" xmlns:mc="http://schemas.openxmlformats.org/markup-compatibility/2006" xmlns:aink="http://schemas.microsoft.com/office/drawing/2016/ink" xmlns:am3d="http://schemas.microsoft.com/office/drawing/2017/model3d" xmlns:o="urn:schemas-microsoft-com:office:office" xmlns:r="http://schemas.openxmlformats.org/officeDocument/2006/relationships" xmlns:m="http://schemas.openxmlformats.org/officeDocument/2006/math" xmlns:v="urn:schemas-microsoft-com:vml" xmlns:wp14="http://schemas.microsoft.com/office/word/2010/wordprocessingDrawing" xmlns:wp="http://schemas.openxmlformats.org/drawingml/2006/wordprocessingDrawing" xmlns:w10="urn:schemas-microsoft-com:office:word" xmlns:w="http://schemas.openxmlformats.org/wordprocessingml/2006/main" xmlns:w14="http://schemas.microsoft.com/office/word/2010/wordml" xmlns:w15="http://schemas.microsoft.com/office/word/2012/wordml" xmlns:w16cex="http://schemas.microsoft.com/office/word/2018/wordml/cex" xmlns:w16cid="http://schemas.microsoft.com/office/word/2016/wordml/cid" xmlns:w16="http://schemas.microsoft.com/office/word/2018/wordml" xmlns:w16se="http://schemas.microsoft.com/office/word/2015/wordml/symex" xmlns:wpg="http://schemas.microsoft.com/office/word/2010/wordprocessingGroup" xmlns:wpi="http://schemas.microsoft.com/office/word/2010/wordprocessingInk" xmlns:wne="http://schemas.microsoft.com/office/word/2006/wordml" xmlns:wps="http://schemas.microsoft.com/office/word/2010/wordprocessingShape" mc:Ignorable="w14 w15 w16se w16cid w16 w16cex wp14">
   <w:body>
     <w:p>
       <w:pPr>
@@ -91,7 +91,29 @@
           <w:szCs w:val="18"/>
           <w:lang w:eastAsia="en-US"/>
         </w:rPr>
-        <w:t xml:space="preserve"> With An Experience Of 3+ </w:t>
+        <w:t xml:space="preserve"> With An Experience Of </w:t>
+      </w:r>
+      <w:r>
+        <w:rPr>
+          <w:rFonts w:ascii="Arial" w:hAnsi="Arial" w:cs="Arial"/>
+          <w:bCs/>
+          <w:color w:val="000000" w:themeColor="text1"/>
+          <w:sz w:val="18"/>
+          <w:szCs w:val="18"/>
+          <w:lang w:eastAsia="en-US"/>
+        </w:rPr>
+        <w:t>4</w:t>
+      </w:r>
+      <w:r>
+        <w:rPr>
+          <w:rFonts w:ascii="Arial" w:hAnsi="Arial" w:cs="Arial"/>
+          <w:bCs/>
+          <w:color w:val="000000" w:themeColor="text1"/>
+          <w:sz w:val="18"/>
+          <w:szCs w:val="18"/>
+          <w:lang w:eastAsia="en-US"/>
+        </w:rPr>
+        <w:t xml:space="preserve">+ </w:t>
       </w:r>
       <w:r>
         <w:rPr>
@@ -210,162 +232,6 @@
     </w:p>
     <w:p>
       <w:pPr>
-        <w:tabs>
-          <w:tab w:val="left" w:pos="960"/>
-        </w:tabs>
-        <w:jc w:val="center"/>
-        <w:rPr>
-          <w:b/>
-          <w:bCs/>
-          <w:sz w:val="18"/>
-          <w:szCs w:val="18"/>
-        </w:rPr>
-      </w:pPr>
-      <w:r>
-        <w:rPr>
-          <w:b/>
-          <w:bCs/>
-          <w:color w:val="0F243E" w:themeColor="text2" w:themeShade="80"/>
-          <w:sz w:val="18"/>
-          <w:szCs w:val="18"/>
-          <w:u w:val="single"/>
-        </w:rPr>
-        <w:t>Key Strengths</w:t>
-      </w:r>
-      <w:r>
-        <w:rPr>
-          <w:b/>
-          <w:bCs/>
-          <w:sz w:val="18"/>
-          <w:szCs w:val="18"/>
-        </w:rPr>
-        <w:t xml:space="preserve">: </w:t>
-      </w:r>
-      <w:r>
-        <w:rPr>
-          <w:b/>
-          <w:bCs/>
-          <w:sz w:val="18"/>
-          <w:szCs w:val="18"/>
-        </w:rPr>
-        <w:t>Python, PySpark,</w:t>
-      </w:r>
-      <w:r>
-        <w:rPr>
-          <w:b/>
-          <w:bCs/>
-          <w:sz w:val="18"/>
-          <w:szCs w:val="18"/>
-        </w:rPr>
-        <w:t xml:space="preserve"> Java,</w:t>
-      </w:r>
-      <w:bookmarkStart w:id="0" w:name="_GoBack"/>
-      <w:bookmarkEnd w:id="0"/>
-      <w:r>
-        <w:rPr>
-          <w:b/>
-          <w:bCs/>
-          <w:sz w:val="18"/>
-          <w:szCs w:val="18"/>
-        </w:rPr>
-        <w:t xml:space="preserve"> </w:t>
-      </w:r>
-      <w:r>
-        <w:rPr>
-          <w:b/>
-          <w:bCs/>
-          <w:sz w:val="18"/>
-          <w:szCs w:val="18"/>
-        </w:rPr>
-        <w:t>Natural Language Processing,</w:t>
-      </w:r>
-      <w:r>
-        <w:rPr>
-          <w:b/>
-          <w:bCs/>
-          <w:sz w:val="18"/>
-          <w:szCs w:val="18"/>
-        </w:rPr>
-        <w:t xml:space="preserve"> ETL,</w:t>
-      </w:r>
-      <w:r>
-        <w:rPr>
-          <w:b/>
-          <w:bCs/>
-          <w:sz w:val="18"/>
-          <w:szCs w:val="18"/>
-        </w:rPr>
-        <w:t xml:space="preserve"> </w:t>
-      </w:r>
-      <w:r>
-        <w:rPr>
-          <w:b/>
-          <w:bCs/>
-          <w:sz w:val="18"/>
-          <w:szCs w:val="18"/>
-        </w:rPr>
-        <w:t xml:space="preserve">Microsoft </w:t>
-      </w:r>
-      <w:r>
-        <w:rPr>
-          <w:b/>
-          <w:bCs/>
-          <w:sz w:val="18"/>
-          <w:szCs w:val="18"/>
-        </w:rPr>
-        <w:t>Azure</w:t>
-      </w:r>
-      <w:r>
-        <w:rPr>
-          <w:b/>
-          <w:bCs/>
-          <w:sz w:val="18"/>
-          <w:szCs w:val="18"/>
-        </w:rPr>
-        <w:t xml:space="preserve"> (Certified)</w:t>
-      </w:r>
-      <w:r>
-        <w:rPr>
-          <w:b/>
-          <w:bCs/>
-          <w:sz w:val="18"/>
-          <w:szCs w:val="18"/>
-        </w:rPr>
-        <w:t>, SQL</w:t>
-      </w:r>
-      <w:r>
-        <w:rPr>
-          <w:b/>
-          <w:bCs/>
-          <w:sz w:val="18"/>
-          <w:szCs w:val="18"/>
-        </w:rPr>
-        <w:t>, Docker</w:t>
-      </w:r>
-      <w:r>
-        <w:rPr>
-          <w:b/>
-          <w:bCs/>
-          <w:sz w:val="18"/>
-          <w:szCs w:val="18"/>
-        </w:rPr>
-        <w:t>, Agile</w:t>
-      </w:r>
-    </w:p>
-    <w:p>
-      <w:pPr>
-        <w:tabs>
-          <w:tab w:val="left" w:pos="960"/>
-        </w:tabs>
-        <w:rPr>
-          <w:color w:val="16355D"/>
-          <w:sz w:val="16"/>
-          <w:szCs w:val="16"/>
-        </w:rPr>
-      </w:pPr>
-    </w:p>
-    <w:p>
-      <w:pPr>
         <w:pStyle w:val="HeadingProfessional"/>
         <w:rPr>
           <w:rFonts w:ascii="Arial" w:hAnsi="Arial" w:cs="Arial"/>
@@ -426,33 +292,7 @@
           <w:szCs w:val="20"/>
           <w:lang w:eastAsia="en-US"/>
         </w:rPr>
-        <w:t>Accenture Analytics (Applied Intelligence Division</w:t>
-      </w:r>
-      <w:r>
-        <w:rPr>
-          <w:rFonts w:ascii="Arial" w:eastAsia="ヒラギノ角ゴ Pro W3" w:hAnsi="Arial" w:cs="Arial"/>
-          <w:b/>
-          <w:bCs/>
-          <w:iCs/>
-          <w:color w:val="000000"/>
-          <w:sz w:val="20"/>
-          <w:szCs w:val="20"/>
-          <w:lang w:eastAsia="en-US"/>
-        </w:rPr>
-        <w:t xml:space="preserve"> – Scaled Agile Team</w:t>
-      </w:r>
-      <w:r>
-        <w:rPr>
-          <w:rFonts w:ascii="Arial" w:eastAsia="ヒラギノ角ゴ Pro W3" w:hAnsi="Arial" w:cs="Arial"/>
-          <w:b/>
-          <w:bCs/>
-          <w:iCs/>
-          <w:color w:val="000000"/>
-          <w:sz w:val="20"/>
-          <w:szCs w:val="20"/>
-          <w:lang w:eastAsia="en-US"/>
-        </w:rPr>
-        <w:t>)</w:t>
+        <w:t>GE (General Electric) Digital</w:t>
       </w:r>
     </w:p>
     <w:p>
@@ -477,7 +317,7 @@
           <w:sz w:val="20"/>
           <w:szCs w:val="20"/>
         </w:rPr>
-        <w:t>Data Scientist</w:t>
+        <w:t xml:space="preserve">Senior </w:t>
       </w:r>
       <w:r>
         <w:rPr>
@@ -488,7 +328,7 @@
           <w:sz w:val="20"/>
           <w:szCs w:val="20"/>
         </w:rPr>
-        <w:t xml:space="preserve"> (</w:t>
+        <w:t>Data Scientist</w:t>
       </w:r>
       <w:r>
         <w:rPr>
@@ -499,7 +339,7 @@
           <w:sz w:val="20"/>
           <w:szCs w:val="20"/>
         </w:rPr>
-        <w:t xml:space="preserve">Machine Learning / </w:t>
+        <w:t xml:space="preserve"> (Machine Learning / Deep Learning)</w:t>
       </w:r>
       <w:r>
         <w:rPr>
@@ -510,40 +350,7 @@
           <w:sz w:val="20"/>
           <w:szCs w:val="20"/>
         </w:rPr>
-        <w:t>Deep Learning)</w:t>
-      </w:r>
-      <w:r>
-        <w:rPr>
-          <w:rFonts w:ascii="Arial" w:eastAsia="ヒラギノ角ゴ Pro W3" w:hAnsi="Arial" w:cs="Arial"/>
-          <w:b w:val="0"/>
-          <w:i/>
-          <w:color w:val="000000"/>
-          <w:sz w:val="20"/>
-          <w:szCs w:val="20"/>
-        </w:rPr>
-        <w:t xml:space="preserve">, </w:t>
-      </w:r>
-      <w:r>
-        <w:rPr>
-          <w:rFonts w:ascii="Arial" w:eastAsia="ヒラギノ角ゴ Pro W3" w:hAnsi="Arial" w:cs="Arial"/>
-          <w:b w:val="0"/>
-          <w:i/>
-          <w:color w:val="000000"/>
-          <w:sz w:val="20"/>
-          <w:szCs w:val="20"/>
-        </w:rPr>
-        <w:t>July 2019</w:t>
-      </w:r>
-      <w:r>
-        <w:rPr>
-          <w:rFonts w:ascii="Arial" w:eastAsia="ヒラギノ角ゴ Pro W3" w:hAnsi="Arial" w:cs="Arial"/>
-          <w:b w:val="0"/>
-          <w:i/>
-          <w:color w:val="000000"/>
-          <w:sz w:val="20"/>
-          <w:szCs w:val="20"/>
-        </w:rPr>
-        <w:t xml:space="preserve"> – </w:t>
+        <w:t xml:space="preserve">, July 2019 – </w:t>
       </w:r>
       <w:r>
         <w:rPr>
@@ -587,7 +394,71 @@
           <w:sz w:val="18"/>
           <w:szCs w:val="18"/>
         </w:rPr>
-        <w:t>Performed Customer Segmentation and Customer Lifetime Value Modeling for a Fortune 500 Tobacco Client, to help them understand their customers’ better and generate more sales in the New Generation Product segments in APAC markets</w:t>
+        <w:t xml:space="preserve">Developed and implemented a set of </w:t>
+      </w:r>
+      <w:r>
+        <w:rPr>
+          <w:rFonts w:ascii="Arial" w:hAnsi="Arial" w:cs="Arial"/>
+          <w:sz w:val="18"/>
+          <w:szCs w:val="18"/>
+        </w:rPr>
+        <w:t>prescriptive analytics</w:t>
+      </w:r>
+      <w:r>
+        <w:rPr>
+          <w:rFonts w:ascii="Arial" w:hAnsi="Arial" w:cs="Arial"/>
+          <w:sz w:val="18"/>
+          <w:szCs w:val="18"/>
+        </w:rPr>
+        <w:t>-</w:t>
+      </w:r>
+      <w:r>
+        <w:rPr>
+          <w:rFonts w:ascii="Arial" w:hAnsi="Arial" w:cs="Arial"/>
+          <w:sz w:val="18"/>
+          <w:szCs w:val="18"/>
+        </w:rPr>
+        <w:t xml:space="preserve">based </w:t>
+      </w:r>
+      <w:r>
+        <w:rPr>
+          <w:rFonts w:ascii="Arial" w:hAnsi="Arial" w:cs="Arial"/>
+          <w:sz w:val="18"/>
+          <w:szCs w:val="18"/>
+        </w:rPr>
+        <w:t>use-cases to help an Aluminium manufacturer identify the root causes for loss in production and bad equipment</w:t>
+      </w:r>
+      <w:r>
+        <w:rPr>
+          <w:rFonts w:ascii="Arial" w:hAnsi="Arial" w:cs="Arial"/>
+          <w:sz w:val="18"/>
+          <w:szCs w:val="18"/>
+        </w:rPr>
+        <w:t xml:space="preserve"> and ways to mitigate them</w:t>
+      </w:r>
+      <w:r>
+        <w:rPr>
+          <w:rFonts w:ascii="Arial" w:hAnsi="Arial" w:cs="Arial"/>
+          <w:sz w:val="18"/>
+          <w:szCs w:val="18"/>
+        </w:rPr>
+        <w:t xml:space="preserve">, by leveraging </w:t>
+      </w:r>
+      <w:r>
+        <w:rPr>
+          <w:rFonts w:ascii="Arial" w:hAnsi="Arial" w:cs="Arial"/>
+          <w:sz w:val="18"/>
+          <w:szCs w:val="18"/>
+        </w:rPr>
+        <w:t xml:space="preserve">unstructured </w:t>
+      </w:r>
+      <w:r>
+        <w:rPr>
+          <w:rFonts w:ascii="Arial" w:hAnsi="Arial" w:cs="Arial"/>
+          <w:sz w:val="18"/>
+          <w:szCs w:val="18"/>
+        </w:rPr>
+        <w:t>work order related textual data using NLP</w:t>
       </w:r>
     </w:p>
     <w:p>
@@ -619,15 +490,31 @@
           <w:sz w:val="18"/>
           <w:szCs w:val="18"/>
         </w:rPr>
-        <w:t xml:space="preserve"> Python scikit-learn, Spark on Microsoft Azure Databricks, Logistic Regression, Decision Trees and Random Forests, Gradient Boost, SVM)</w:t>
-      </w:r>
-      <w:r>
-        <w:rPr>
-          <w:rFonts w:ascii="Arial" w:hAnsi="Arial" w:cs="Arial"/>
-          <w:sz w:val="18"/>
-          <w:szCs w:val="18"/>
-        </w:rPr>
-        <w:t>, Big Data Processing</w:t>
+        <w:t xml:space="preserve"> </w:t>
+      </w:r>
+      <w:r>
+        <w:rPr>
+          <w:rFonts w:ascii="Arial" w:hAnsi="Arial" w:cs="Arial"/>
+          <w:sz w:val="18"/>
+          <w:szCs w:val="18"/>
+        </w:rPr>
+        <w:t xml:space="preserve">NLP, </w:t>
+      </w:r>
+      <w:r>
+        <w:rPr>
+          <w:rFonts w:ascii="Arial" w:hAnsi="Arial" w:cs="Arial"/>
+          <w:sz w:val="18"/>
+          <w:szCs w:val="18"/>
+        </w:rPr>
+        <w:t xml:space="preserve">Python </w:t>
+      </w:r>
+      <w:r>
+        <w:rPr>
+          <w:rFonts w:ascii="Arial" w:hAnsi="Arial" w:cs="Arial"/>
+          <w:sz w:val="18"/>
+          <w:szCs w:val="18"/>
+        </w:rPr>
+        <w:t>NLTK, Text Clustering, Neural Networks</w:t>
       </w:r>
     </w:p>
     <w:p>
@@ -649,84 +536,55 @@
           <w:sz w:val="18"/>
           <w:szCs w:val="18"/>
         </w:rPr>
-        <w:t xml:space="preserve">Leveraged Clickstream data of over 1 million customers, to analyze their browsing behavior, create features out of them, and segment customers based on these features, to provide targeted campaigns </w:t>
-      </w:r>
-    </w:p>
-    <w:p>
-      <w:pPr>
-        <w:pStyle w:val="Default"/>
-        <w:ind w:firstLine="360"/>
-        <w:rPr>
-          <w:color w:val="auto"/>
-          <w:sz w:val="18"/>
-          <w:szCs w:val="18"/>
-          <w:lang w:eastAsia="zh-CN"/>
-        </w:rPr>
-      </w:pPr>
-      <w:r>
-        <w:rPr>
-          <w:color w:val="auto"/>
-          <w:sz w:val="18"/>
-          <w:szCs w:val="18"/>
-          <w:u w:val="single"/>
-          <w:lang w:eastAsia="zh-CN"/>
-        </w:rPr>
-        <w:t>Technologies / Tools Used:</w:t>
-      </w:r>
-      <w:r>
-        <w:rPr>
-          <w:color w:val="auto"/>
-          <w:sz w:val="18"/>
-          <w:szCs w:val="18"/>
-          <w:lang w:eastAsia="zh-CN"/>
-        </w:rPr>
-        <w:t xml:space="preserve"> PySpark, Adobe Analytics data, Big Data Processing </w:t>
-      </w:r>
-    </w:p>
-    <w:p>
-      <w:pPr>
-        <w:pStyle w:val="Default"/>
-        <w:numPr>
-          <w:ilvl w:val="0"/>
-          <w:numId w:val="16"/>
-        </w:numPr>
-        <w:rPr>
-          <w:color w:val="auto"/>
-          <w:sz w:val="18"/>
-          <w:szCs w:val="18"/>
-          <w:lang w:eastAsia="zh-CN"/>
-        </w:rPr>
-      </w:pPr>
-      <w:r>
-        <w:rPr>
-          <w:color w:val="auto"/>
-          <w:sz w:val="18"/>
-          <w:szCs w:val="18"/>
-          <w:lang w:eastAsia="zh-CN"/>
-        </w:rPr>
-        <w:t xml:space="preserve">Developed a Time-series forecasting model for a US-based Energy domain client to forecast the amount of workforce they would need to handle customer calls, and queries </w:t>
-      </w:r>
-    </w:p>
-    <w:p>
-      <w:pPr>
-        <w:pStyle w:val="BulleProfessional"/>
-        <w:numPr>
-          <w:ilvl w:val="0"/>
-          <w:numId w:val="16"/>
-        </w:numPr>
-        <w:rPr>
-          <w:rFonts w:ascii="Arial" w:hAnsi="Arial" w:cs="Arial"/>
-          <w:sz w:val="18"/>
-          <w:szCs w:val="18"/>
-        </w:rPr>
-      </w:pPr>
-      <w:r>
-        <w:rPr>
-          <w:rFonts w:ascii="Arial" w:hAnsi="Arial" w:cs="Arial"/>
-          <w:sz w:val="18"/>
-          <w:szCs w:val="18"/>
-        </w:rPr>
-        <w:t>Co-developed (and mentored a team of 4 Analysts) a Workforce optimization product, which enables clients to evaluate workforce cost optimization methodologies through Automation, Outsourcing based on feasibilities and metrics generate through Text-Processing algorithms, and finally deployed the product as a Docker container on Linux</w:t>
+        <w:t>Developed a</w:t>
+      </w:r>
+      <w:r>
+        <w:rPr>
+          <w:rFonts w:ascii="Arial" w:hAnsi="Arial" w:cs="Arial"/>
+          <w:sz w:val="18"/>
+          <w:szCs w:val="18"/>
+        </w:rPr>
+        <w:t>n</w:t>
+      </w:r>
+      <w:r>
+        <w:rPr>
+          <w:rFonts w:ascii="Arial" w:hAnsi="Arial" w:cs="Arial"/>
+          <w:sz w:val="18"/>
+          <w:szCs w:val="18"/>
+        </w:rPr>
+        <w:t xml:space="preserve"> auto-recommendation framework</w:t>
+      </w:r>
+      <w:r>
+        <w:rPr>
+          <w:rFonts w:ascii="Arial" w:hAnsi="Arial" w:cs="Arial"/>
+          <w:sz w:val="18"/>
+          <w:szCs w:val="18"/>
+        </w:rPr>
+        <w:t xml:space="preserve"> based on 2.5 million historical case data of over 150 assets and equipment, </w:t>
+      </w:r>
+      <w:r>
+        <w:rPr>
+          <w:rFonts w:ascii="Arial" w:hAnsi="Arial" w:cs="Arial"/>
+          <w:sz w:val="18"/>
+          <w:szCs w:val="18"/>
+        </w:rPr>
+        <w:t>to</w:t>
+      </w:r>
+      <w:r>
+        <w:rPr>
+          <w:rFonts w:ascii="Arial" w:hAnsi="Arial" w:cs="Arial"/>
+          <w:sz w:val="18"/>
+          <w:szCs w:val="18"/>
+        </w:rPr>
+        <w:t xml:space="preserve"> propose a repair checklist and</w:t>
+      </w:r>
+      <w:r>
+        <w:rPr>
+          <w:rFonts w:ascii="Arial" w:hAnsi="Arial" w:cs="Arial"/>
+          <w:sz w:val="18"/>
+          <w:szCs w:val="18"/>
+        </w:rPr>
+        <w:t xml:space="preserve"> help Manufacturing Site person to take appropriate actions on occurrence of equipment failure</w:t>
       </w:r>
     </w:p>
     <w:p>
@@ -766,15 +624,7 @@
           <w:sz w:val="18"/>
           <w:szCs w:val="18"/>
         </w:rPr>
-        <w:t xml:space="preserve">Natural Language Processing, </w:t>
-      </w:r>
-      <w:r>
-        <w:rPr>
-          <w:rFonts w:ascii="Arial" w:hAnsi="Arial" w:cs="Arial"/>
-          <w:sz w:val="18"/>
-          <w:szCs w:val="18"/>
-        </w:rPr>
-        <w:t>TF-IDF, Convolutional Neural Networks, LSTM, Docker, Talend ETL</w:t>
+        <w:t>NLP, Text Classification</w:t>
       </w:r>
     </w:p>
     <w:p>
@@ -796,31 +646,15 @@
           <w:sz w:val="18"/>
           <w:szCs w:val="18"/>
         </w:rPr>
-        <w:t xml:space="preserve">Developed </w:t>
-      </w:r>
-      <w:r>
-        <w:rPr>
-          <w:rFonts w:ascii="Arial" w:hAnsi="Arial" w:cs="Arial"/>
-          <w:sz w:val="18"/>
-          <w:szCs w:val="18"/>
-        </w:rPr>
-        <w:t xml:space="preserve">an arsenal of </w:t>
-      </w:r>
-      <w:r>
-        <w:rPr>
-          <w:rFonts w:ascii="Arial" w:hAnsi="Arial" w:cs="Arial"/>
-          <w:sz w:val="18"/>
-          <w:szCs w:val="18"/>
-        </w:rPr>
-        <w:t>Computer Vision apps (Social Distancing, Mask Recognition, Emotion Detection) for Employee Safety at workplace</w:t>
-      </w:r>
-      <w:r>
-        <w:rPr>
-          <w:rFonts w:ascii="Arial" w:hAnsi="Arial" w:cs="Arial"/>
-          <w:sz w:val="18"/>
-          <w:szCs w:val="18"/>
-        </w:rPr>
-        <w:t>, which would process video recordings of office spaces and generate metrics to guage the level of post-pandemic safety</w:t>
+        <w:t xml:space="preserve">Performed Energy demand time series forecasting using Python and Azure platform to </w:t>
+      </w:r>
+      <w:r>
+        <w:rPr>
+          <w:rFonts w:ascii="Arial" w:hAnsi="Arial" w:cs="Arial"/>
+          <w:sz w:val="18"/>
+          <w:szCs w:val="18"/>
+        </w:rPr>
+        <w:t>come up with energy usage estimates, by analyzing several variables</w:t>
       </w:r>
     </w:p>
     <w:p>
@@ -860,31 +694,396 @@
           <w:sz w:val="18"/>
           <w:szCs w:val="18"/>
         </w:rPr>
-        <w:t>Convolutional Neural Network, Tensorflow, OpenCV</w:t>
-      </w:r>
-      <w:r>
-        <w:rPr>
-          <w:rFonts w:ascii="Arial" w:hAnsi="Arial" w:cs="Arial"/>
-          <w:sz w:val="18"/>
-          <w:szCs w:val="18"/>
-        </w:rPr>
-        <w:t>,</w:t>
-      </w:r>
-      <w:r>
-        <w:rPr>
-          <w:rFonts w:ascii="Arial" w:hAnsi="Arial" w:cs="Arial"/>
-          <w:sz w:val="18"/>
-          <w:szCs w:val="18"/>
-        </w:rPr>
-        <w:t xml:space="preserve"> AWS Lambda Functions</w:t>
-      </w:r>
-      <w:r>
-        <w:rPr>
-          <w:rFonts w:ascii="Arial" w:hAnsi="Arial" w:cs="Arial"/>
-          <w:sz w:val="18"/>
-          <w:szCs w:val="18"/>
-        </w:rPr>
-        <w:t>, AWS s3</w:t>
+        <w:t>Multivariate Timeseries forecasting</w:t>
+      </w:r>
+    </w:p>
+    <w:p>
+      <w:pPr>
+        <w:rPr>
+          <w:rFonts w:ascii="Arial" w:eastAsia="ヒラギノ角ゴ Pro W3" w:hAnsi="Arial" w:cs="Arial"/>
+          <w:b/>
+          <w:bCs/>
+          <w:iCs/>
+          <w:color w:val="000000"/>
+          <w:sz w:val="20"/>
+          <w:szCs w:val="20"/>
+          <w:lang w:eastAsia="en-US"/>
+        </w:rPr>
+      </w:pPr>
+    </w:p>
+    <w:p>
+      <w:pPr>
+        <w:rPr>
+          <w:rFonts w:ascii="Arial" w:eastAsia="ヒラギノ角ゴ Pro W3" w:hAnsi="Arial" w:cs="Arial"/>
+          <w:b/>
+          <w:bCs/>
+          <w:iCs/>
+          <w:color w:val="000000"/>
+          <w:sz w:val="20"/>
+          <w:szCs w:val="20"/>
+          <w:lang w:eastAsia="en-US"/>
+        </w:rPr>
+      </w:pPr>
+      <w:r>
+        <w:rPr>
+          <w:rFonts w:ascii="Arial" w:eastAsia="ヒラギノ角ゴ Pro W3" w:hAnsi="Arial" w:cs="Arial"/>
+          <w:b/>
+          <w:bCs/>
+          <w:iCs/>
+          <w:color w:val="000000"/>
+          <w:sz w:val="20"/>
+          <w:szCs w:val="20"/>
+          <w:lang w:eastAsia="en-US"/>
+        </w:rPr>
+        <w:t>Accenture Analytics (Applied Intelligence Division</w:t>
+      </w:r>
+      <w:r>
+        <w:rPr>
+          <w:rFonts w:ascii="Arial" w:eastAsia="ヒラギノ角ゴ Pro W3" w:hAnsi="Arial" w:cs="Arial"/>
+          <w:b/>
+          <w:bCs/>
+          <w:iCs/>
+          <w:color w:val="000000"/>
+          <w:sz w:val="20"/>
+          <w:szCs w:val="20"/>
+          <w:lang w:eastAsia="en-US"/>
+        </w:rPr>
+        <w:t xml:space="preserve"> – Scaled Agile Team</w:t>
+      </w:r>
+      <w:r>
+        <w:rPr>
+          <w:rFonts w:ascii="Arial" w:eastAsia="ヒラギノ角ゴ Pro W3" w:hAnsi="Arial" w:cs="Arial"/>
+          <w:b/>
+          <w:bCs/>
+          <w:iCs/>
+          <w:color w:val="000000"/>
+          <w:sz w:val="20"/>
+          <w:szCs w:val="20"/>
+          <w:lang w:eastAsia="en-US"/>
+        </w:rPr>
+        <w:t>)</w:t>
+      </w:r>
+    </w:p>
+    <w:p>
+      <w:pPr>
+        <w:pStyle w:val="Heading2"/>
+        <w:suppressAutoHyphens/>
+        <w:rPr>
+          <w:rFonts w:ascii="Arial" w:eastAsia="ヒラギノ角ゴ Pro W3" w:hAnsi="Arial" w:cs="Arial"/>
+          <w:b w:val="0"/>
+          <w:i/>
+          <w:color w:val="000000"/>
+          <w:sz w:val="20"/>
+          <w:szCs w:val="20"/>
+        </w:rPr>
+      </w:pPr>
+      <w:r>
+        <w:rPr>
+          <w:rFonts w:ascii="Arial" w:eastAsia="ヒラギノ角ゴ Pro W3" w:hAnsi="Arial" w:cs="Arial"/>
+          <w:b w:val="0"/>
+          <w:i/>
+          <w:color w:val="000000"/>
+          <w:sz w:val="20"/>
+          <w:szCs w:val="20"/>
+        </w:rPr>
+        <w:t>Data Scientist</w:t>
+      </w:r>
+      <w:r>
+        <w:rPr>
+          <w:rFonts w:ascii="Arial" w:eastAsia="ヒラギノ角ゴ Pro W3" w:hAnsi="Arial" w:cs="Arial"/>
+          <w:b w:val="0"/>
+          <w:i/>
+          <w:color w:val="000000"/>
+          <w:sz w:val="20"/>
+          <w:szCs w:val="20"/>
+        </w:rPr>
+        <w:t xml:space="preserve"> (</w:t>
+      </w:r>
+      <w:r>
+        <w:rPr>
+          <w:rFonts w:ascii="Arial" w:eastAsia="ヒラギノ角ゴ Pro W3" w:hAnsi="Arial" w:cs="Arial"/>
+          <w:b w:val="0"/>
+          <w:i/>
+          <w:color w:val="000000"/>
+          <w:sz w:val="20"/>
+          <w:szCs w:val="20"/>
+        </w:rPr>
+        <w:t xml:space="preserve">Machine Learning / </w:t>
+      </w:r>
+      <w:r>
+        <w:rPr>
+          <w:rFonts w:ascii="Arial" w:eastAsia="ヒラギノ角ゴ Pro W3" w:hAnsi="Arial" w:cs="Arial"/>
+          <w:b w:val="0"/>
+          <w:i/>
+          <w:color w:val="000000"/>
+          <w:sz w:val="20"/>
+          <w:szCs w:val="20"/>
+        </w:rPr>
+        <w:t>Deep Learning)</w:t>
+      </w:r>
+      <w:r>
+        <w:rPr>
+          <w:rFonts w:ascii="Arial" w:eastAsia="ヒラギノ角ゴ Pro W3" w:hAnsi="Arial" w:cs="Arial"/>
+          <w:b w:val="0"/>
+          <w:i/>
+          <w:color w:val="000000"/>
+          <w:sz w:val="20"/>
+          <w:szCs w:val="20"/>
+        </w:rPr>
+        <w:t xml:space="preserve">, </w:t>
+      </w:r>
+      <w:r>
+        <w:rPr>
+          <w:rFonts w:ascii="Arial" w:eastAsia="ヒラギノ角ゴ Pro W3" w:hAnsi="Arial" w:cs="Arial"/>
+          <w:b w:val="0"/>
+          <w:i/>
+          <w:color w:val="000000"/>
+          <w:sz w:val="20"/>
+          <w:szCs w:val="20"/>
+        </w:rPr>
+        <w:t>July 2019</w:t>
+      </w:r>
+      <w:r>
+        <w:rPr>
+          <w:rFonts w:ascii="Arial" w:eastAsia="ヒラギノ角ゴ Pro W3" w:hAnsi="Arial" w:cs="Arial"/>
+          <w:b w:val="0"/>
+          <w:i/>
+          <w:color w:val="000000"/>
+          <w:sz w:val="20"/>
+          <w:szCs w:val="20"/>
+        </w:rPr>
+        <w:t xml:space="preserve"> – </w:t>
+      </w:r>
+      <w:r>
+        <w:rPr>
+          <w:rFonts w:ascii="Arial" w:eastAsia="ヒラギノ角ゴ Pro W3" w:hAnsi="Arial" w:cs="Arial"/>
+          <w:b w:val="0"/>
+          <w:i/>
+          <w:color w:val="000000"/>
+          <w:sz w:val="20"/>
+          <w:szCs w:val="20"/>
+        </w:rPr>
+        <w:t>P</w:t>
+      </w:r>
+      <w:r>
+        <w:rPr>
+          <w:rFonts w:ascii="Arial" w:eastAsia="ヒラギノ角ゴ Pro W3" w:hAnsi="Arial" w:cs="Arial"/>
+          <w:b w:val="0"/>
+          <w:i/>
+          <w:color w:val="000000"/>
+          <w:sz w:val="20"/>
+          <w:szCs w:val="20"/>
+        </w:rPr>
+        <w:t>resent</w:t>
+      </w:r>
+    </w:p>
+    <w:p>
+      <w:pPr>
+        <w:pStyle w:val="BulleProfessional"/>
+        <w:numPr>
+          <w:ilvl w:val="0"/>
+          <w:numId w:val="16"/>
+        </w:numPr>
+        <w:rPr>
+          <w:rFonts w:ascii="Arial" w:hAnsi="Arial" w:cs="Arial"/>
+          <w:sz w:val="18"/>
+          <w:szCs w:val="18"/>
+        </w:rPr>
+      </w:pPr>
+      <w:r>
+        <w:rPr>
+          <w:rFonts w:ascii="Arial" w:hAnsi="Arial" w:cs="Arial"/>
+          <w:sz w:val="18"/>
+          <w:szCs w:val="18"/>
+        </w:rPr>
+        <w:t>Performed Customer Segmentation and Customer Lifetime Value Modeling for a Fortune 500 Tobacco Client, to help them understand their customers’ better and generate more sales in the New Generation Product segments in APAC markets</w:t>
+      </w:r>
+    </w:p>
+    <w:p>
+      <w:pPr>
+        <w:pStyle w:val="BulleProfessional"/>
+        <w:numPr>
+          <w:ilvl w:val="0"/>
+          <w:numId w:val="0"/>
+        </w:numPr>
+        <w:ind w:left="360"/>
+        <w:rPr>
+          <w:rFonts w:ascii="Arial" w:hAnsi="Arial" w:cs="Arial"/>
+          <w:sz w:val="18"/>
+          <w:szCs w:val="18"/>
+        </w:rPr>
+      </w:pPr>
+      <w:r>
+        <w:rPr>
+          <w:rFonts w:ascii="Arial" w:hAnsi="Arial" w:cs="Arial"/>
+          <w:sz w:val="18"/>
+          <w:szCs w:val="18"/>
+          <w:u w:val="single"/>
+        </w:rPr>
+        <w:t>Technologies / Tools Used:</w:t>
+      </w:r>
+      <w:r>
+        <w:rPr>
+          <w:rFonts w:ascii="Arial" w:hAnsi="Arial" w:cs="Arial"/>
+          <w:sz w:val="18"/>
+          <w:szCs w:val="18"/>
+        </w:rPr>
+        <w:t xml:space="preserve"> Python scikit-learn, Spark on Microsoft Azure Databricks, Logistic Regression, Decision Trees and Random Forests, Gradient Boost, SVM)</w:t>
+      </w:r>
+      <w:r>
+        <w:rPr>
+          <w:rFonts w:ascii="Arial" w:hAnsi="Arial" w:cs="Arial"/>
+          <w:sz w:val="18"/>
+          <w:szCs w:val="18"/>
+        </w:rPr>
+        <w:t>, Big Data Processing</w:t>
+      </w:r>
+    </w:p>
+    <w:p>
+      <w:pPr>
+        <w:pStyle w:val="BulleProfessional"/>
+        <w:numPr>
+          <w:ilvl w:val="0"/>
+          <w:numId w:val="16"/>
+        </w:numPr>
+        <w:rPr>
+          <w:rFonts w:ascii="Arial" w:hAnsi="Arial" w:cs="Arial"/>
+          <w:sz w:val="18"/>
+          <w:szCs w:val="18"/>
+        </w:rPr>
+      </w:pPr>
+      <w:r>
+        <w:rPr>
+          <w:rFonts w:ascii="Arial" w:hAnsi="Arial" w:cs="Arial"/>
+          <w:sz w:val="18"/>
+          <w:szCs w:val="18"/>
+        </w:rPr>
+        <w:t xml:space="preserve">Leveraged Clickstream data of over 1 million customers, to analyze their browsing behavior, create features out of them, and segment customers based on these features, to provide targeted campaigns </w:t>
+      </w:r>
+    </w:p>
+    <w:p>
+      <w:pPr>
+        <w:pStyle w:val="Default"/>
+        <w:ind w:firstLine="360"/>
+        <w:rPr>
+          <w:color w:val="auto"/>
+          <w:sz w:val="18"/>
+          <w:szCs w:val="18"/>
+          <w:lang w:eastAsia="zh-CN"/>
+        </w:rPr>
+      </w:pPr>
+      <w:r>
+        <w:rPr>
+          <w:color w:val="auto"/>
+          <w:sz w:val="18"/>
+          <w:szCs w:val="18"/>
+          <w:u w:val="single"/>
+          <w:lang w:eastAsia="zh-CN"/>
+        </w:rPr>
+        <w:t>Technologies / Tools Used:</w:t>
+      </w:r>
+      <w:r>
+        <w:rPr>
+          <w:color w:val="auto"/>
+          <w:sz w:val="18"/>
+          <w:szCs w:val="18"/>
+          <w:lang w:eastAsia="zh-CN"/>
+        </w:rPr>
+        <w:t xml:space="preserve"> PySpark, Adobe Analytics data, Big Data Processing </w:t>
+      </w:r>
+    </w:p>
+    <w:p>
+      <w:pPr>
+        <w:pStyle w:val="Default"/>
+        <w:numPr>
+          <w:ilvl w:val="0"/>
+          <w:numId w:val="16"/>
+        </w:numPr>
+        <w:rPr>
+          <w:color w:val="auto"/>
+          <w:sz w:val="18"/>
+          <w:szCs w:val="18"/>
+          <w:lang w:eastAsia="zh-CN"/>
+        </w:rPr>
+      </w:pPr>
+      <w:r>
+        <w:rPr>
+          <w:color w:val="auto"/>
+          <w:sz w:val="18"/>
+          <w:szCs w:val="18"/>
+          <w:lang w:eastAsia="zh-CN"/>
+        </w:rPr>
+        <w:t xml:space="preserve">Developed a Time-series forecasting model for a US-based Energy domain client to forecast the amount of workforce they would need to handle customer calls, and queries </w:t>
+      </w:r>
+    </w:p>
+    <w:p>
+      <w:pPr>
+        <w:pStyle w:val="BulleProfessional"/>
+        <w:numPr>
+          <w:ilvl w:val="0"/>
+          <w:numId w:val="16"/>
+        </w:numPr>
+        <w:rPr>
+          <w:rFonts w:ascii="Arial" w:hAnsi="Arial" w:cs="Arial"/>
+          <w:sz w:val="18"/>
+          <w:szCs w:val="18"/>
+        </w:rPr>
+      </w:pPr>
+      <w:r>
+        <w:rPr>
+          <w:rFonts w:ascii="Arial" w:hAnsi="Arial" w:cs="Arial"/>
+          <w:sz w:val="18"/>
+          <w:szCs w:val="18"/>
+        </w:rPr>
+        <w:t>Co-developed (and mentored a team of 4 Analysts) a Workforce optimization product, which enables clients to evaluate workforce cost optimization methodologies through Automation, Outsourcing based on feasibilities and metrics generate through Text-Processing algorithms, and finally deployed the product as a Docker container on Linux</w:t>
+      </w:r>
+    </w:p>
+    <w:p>
+      <w:pPr>
+        <w:pStyle w:val="BulleProfessional"/>
+        <w:numPr>
+          <w:ilvl w:val="0"/>
+          <w:numId w:val="0"/>
+        </w:numPr>
+        <w:ind w:left="360"/>
+        <w:rPr>
+          <w:rFonts w:ascii="Arial" w:hAnsi="Arial" w:cs="Arial"/>
+          <w:sz w:val="18"/>
+          <w:szCs w:val="18"/>
+        </w:rPr>
+      </w:pPr>
+      <w:r>
+        <w:rPr>
+          <w:rFonts w:ascii="Arial" w:hAnsi="Arial" w:cs="Arial"/>
+          <w:sz w:val="18"/>
+          <w:szCs w:val="18"/>
+          <w:u w:val="single"/>
+        </w:rPr>
+        <w:t>Technologies / Tools Used:</w:t>
+      </w:r>
+      <w:r>
+        <w:rPr>
+          <w:rFonts w:ascii="Arial" w:hAnsi="Arial" w:cs="Arial"/>
+          <w:sz w:val="18"/>
+          <w:szCs w:val="18"/>
+        </w:rPr>
+        <w:t xml:space="preserve"> </w:t>
+      </w:r>
+      <w:r>
+        <w:rPr>
+          <w:rFonts w:ascii="Arial" w:hAnsi="Arial" w:cs="Arial"/>
+          <w:sz w:val="18"/>
+          <w:szCs w:val="18"/>
+        </w:rPr>
+        <w:t xml:space="preserve">Natural Language Processing, </w:t>
+      </w:r>
+      <w:r>
+        <w:rPr>
+          <w:rFonts w:ascii="Arial" w:hAnsi="Arial" w:cs="Arial"/>
+          <w:sz w:val="18"/>
+          <w:szCs w:val="18"/>
+        </w:rPr>
+        <w:t>TF-IDF, Convolutional Neural Networks, LSTM, Docker, Talend ETL</w:t>
       </w:r>
     </w:p>
     <w:p>
@@ -1518,131 +1717,6 @@
     </w:p>
     <w:p>
       <w:pPr>
-        <w:pStyle w:val="ListBullet"/>
-        <w:numPr>
-          <w:ilvl w:val="0"/>
-          <w:numId w:val="16"/>
-        </w:numPr>
-        <w:rPr>
-          <w:rFonts w:ascii="Arial" w:hAnsi="Arial" w:cs="Arial"/>
-          <w:sz w:val="18"/>
-          <w:szCs w:val="18"/>
-        </w:rPr>
-      </w:pPr>
-      <w:r>
-        <w:rPr>
-          <w:rFonts w:ascii="Arial" w:hAnsi="Arial" w:cs="Arial"/>
-          <w:b/>
-          <w:bCs/>
-          <w:sz w:val="18"/>
-          <w:szCs w:val="18"/>
-        </w:rPr>
-        <w:t>First Runner Up, Analytics Contest, IIM Calcutta:</w:t>
-      </w:r>
-      <w:r>
-        <w:rPr>
-          <w:rFonts w:ascii="Arial" w:hAnsi="Arial" w:cs="Arial"/>
-          <w:sz w:val="18"/>
-          <w:szCs w:val="18"/>
-        </w:rPr>
-        <w:t xml:space="preserve"> Secured this position at a Customer Analytics contest</w:t>
-      </w:r>
-      <w:r>
-        <w:rPr>
-          <w:rFonts w:ascii="Arial" w:hAnsi="Arial" w:cs="Arial"/>
-          <w:sz w:val="18"/>
-          <w:szCs w:val="18"/>
-        </w:rPr>
-        <w:t xml:space="preserve"> to measure Brand Value Perception based on Social media data (Twitter, Facebook)</w:t>
-      </w:r>
-    </w:p>
-    <w:p>
-      <w:pPr>
-        <w:pStyle w:val="ListBullet"/>
-        <w:numPr>
-          <w:ilvl w:val="0"/>
-          <w:numId w:val="16"/>
-        </w:numPr>
-        <w:rPr>
-          <w:sz w:val="22"/>
-          <w:szCs w:val="22"/>
-        </w:rPr>
-      </w:pPr>
-      <w:r>
-        <w:rPr>
-          <w:rFonts w:ascii="Arial" w:hAnsi="Arial" w:cs="Arial"/>
-          <w:b/>
-          <w:bCs/>
-          <w:sz w:val="18"/>
-          <w:szCs w:val="18"/>
-        </w:rPr>
-        <w:t>Second</w:t>
-      </w:r>
-      <w:r>
-        <w:rPr>
-          <w:rFonts w:ascii="Arial" w:hAnsi="Arial" w:cs="Arial"/>
-          <w:b/>
-          <w:bCs/>
-          <w:sz w:val="18"/>
-          <w:szCs w:val="18"/>
-        </w:rPr>
-        <w:t xml:space="preserve"> Runner Up, Analytics Contest, IIM </w:t>
-      </w:r>
-      <w:r>
-        <w:rPr>
-          <w:rFonts w:ascii="Arial" w:hAnsi="Arial" w:cs="Arial"/>
-          <w:b/>
-          <w:bCs/>
-          <w:sz w:val="18"/>
-          <w:szCs w:val="18"/>
-        </w:rPr>
-        <w:t>Indore</w:t>
-      </w:r>
-      <w:r>
-        <w:rPr>
-          <w:rFonts w:ascii="Arial" w:hAnsi="Arial" w:cs="Arial"/>
-          <w:b/>
-          <w:bCs/>
-          <w:sz w:val="18"/>
-          <w:szCs w:val="18"/>
-        </w:rPr>
-        <w:t>:</w:t>
-      </w:r>
-      <w:r>
-        <w:rPr>
-          <w:rFonts w:ascii="Arial" w:hAnsi="Arial" w:cs="Arial"/>
-          <w:sz w:val="18"/>
-          <w:szCs w:val="18"/>
-        </w:rPr>
-        <w:t xml:space="preserve"> Secured this position at a </w:t>
-      </w:r>
-      <w:r>
-        <w:rPr>
-          <w:rFonts w:ascii="Arial" w:hAnsi="Arial" w:cs="Arial"/>
-          <w:sz w:val="18"/>
-          <w:szCs w:val="18"/>
-        </w:rPr>
-        <w:t>Risk</w:t>
-      </w:r>
-      <w:r>
-        <w:rPr>
-          <w:rFonts w:ascii="Arial" w:hAnsi="Arial" w:cs="Arial"/>
-          <w:sz w:val="18"/>
-          <w:szCs w:val="18"/>
-        </w:rPr>
-        <w:t xml:space="preserve"> Analytics contest</w:t>
-      </w:r>
-      <w:r>
-        <w:rPr>
-          <w:rFonts w:ascii="Arial" w:hAnsi="Arial" w:cs="Arial"/>
-          <w:sz w:val="18"/>
-          <w:szCs w:val="18"/>
-        </w:rPr>
-        <w:t xml:space="preserve"> to predict default of loan payments</w:t>
-      </w:r>
-    </w:p>
-    <w:p>
-      <w:pPr>
         <w:pStyle w:val="HeadingProfessional"/>
         <w:rPr>
           <w:rFonts w:ascii="Arial" w:hAnsi="Arial" w:cs="Arial"/>
@@ -1755,54 +1829,6 @@
           <w:t>https://github.com/karthik0104/Search-Engine-Using-PySpark/blob/master/Text_Search_Engine.py</w:t>
         </w:r>
       </w:hyperlink>
-    </w:p>
-    <w:p>
-      <w:pPr>
-        <w:pStyle w:val="BulleProfessional"/>
-        <w:numPr>
-          <w:ilvl w:val="0"/>
-          <w:numId w:val="16"/>
-        </w:numPr>
-        <w:rPr>
-          <w:rFonts w:ascii="Arial" w:hAnsi="Arial" w:cs="Arial"/>
-          <w:sz w:val="18"/>
-          <w:szCs w:val="18"/>
-        </w:rPr>
-      </w:pPr>
-      <w:r>
-        <w:rPr>
-          <w:rFonts w:ascii="Arial" w:hAnsi="Arial" w:cs="Arial"/>
-          <w:b/>
-          <w:bCs/>
-          <w:sz w:val="18"/>
-          <w:szCs w:val="18"/>
-        </w:rPr>
-        <w:t>Multi-class Image Classification AWS Hackathon:</w:t>
-      </w:r>
-      <w:r>
-        <w:rPr>
-          <w:rFonts w:ascii="Arial" w:hAnsi="Arial" w:cs="Arial"/>
-          <w:sz w:val="18"/>
-          <w:szCs w:val="18"/>
-        </w:rPr>
-        <w:t xml:space="preserve"> Developed a Machine Learning Application on AWS</w:t>
-      </w:r>
-      <w:r>
-        <w:rPr>
-          <w:rFonts w:ascii="Arial" w:hAnsi="Arial" w:cs="Arial"/>
-          <w:sz w:val="18"/>
-          <w:szCs w:val="18"/>
-        </w:rPr>
-        <w:t xml:space="preserve"> to</w:t>
-      </w:r>
-      <w:r>
-        <w:rPr>
-          <w:rFonts w:ascii="Arial" w:hAnsi="Arial" w:cs="Arial"/>
-          <w:sz w:val="18"/>
-          <w:szCs w:val="18"/>
-        </w:rPr>
-        <w:t xml:space="preserve"> classify stream of images into custom classes to help robots identify custom objects </w:t>
-      </w:r>
     </w:p>
     <w:p>
       <w:pPr>
@@ -1967,7 +1993,7 @@
 </file>
 
 <file path=word/endnotes.xml><?xml version="1.0" encoding="utf-8"?>
-<w:endnotes xmlns:wpc="http://schemas.microsoft.com/office/word/2010/wordprocessingCanvas" xmlns:cx="http://schemas.microsoft.com/office/drawing/2014/chartex" xmlns:cx1="http://schemas.microsoft.com/office/drawing/2015/9/8/chartex" xmlns:cx2="http://schemas.microsoft.com/office/drawing/2015/10/21/chartex" xmlns:cx3="http://schemas.microsoft.com/office/drawing/2016/5/9/chartex" xmlns:cx4="http://schemas.microsoft.com/office/drawing/2016/5/10/chartex" xmlns:cx5="http://schemas.microsoft.com/office/drawing/2016/5/11/chartex" xmlns:cx6="http://schemas.microsoft.com/office/drawing/2016/5/12/chartex" xmlns:cx7="http://schemas.microsoft.com/office/drawing/2016/5/13/chartex" xmlns:cx8="http://schemas.microsoft.com/office/drawing/2016/5/14/chartex" xmlns:mc="http://schemas.openxmlformats.org/markup-compatibility/2006" xmlns:aink="http://schemas.microsoft.com/office/drawing/2016/ink" xmlns:am3d="http://schemas.microsoft.com/office/drawing/2017/model3d" xmlns:o="urn:schemas-microsoft-com:office:office" xmlns:r="http://schemas.openxmlformats.org/officeDocument/2006/relationships" xmlns:m="http://schemas.openxmlformats.org/officeDocument/2006/math" xmlns:v="urn:schemas-microsoft-com:vml" xmlns:wp14="http://schemas.microsoft.com/office/word/2010/wordprocessingDrawing" xmlns:wp="http://schemas.openxmlformats.org/drawingml/2006/wordprocessingDrawing" xmlns:w10="urn:schemas-microsoft-com:office:word" xmlns:w="http://schemas.openxmlformats.org/wordprocessingml/2006/main" xmlns:w14="http://schemas.microsoft.com/office/word/2010/wordml" xmlns:w15="http://schemas.microsoft.com/office/word/2012/wordml" xmlns:w16cid="http://schemas.microsoft.com/office/word/2016/wordml/cid" xmlns:w16se="http://schemas.microsoft.com/office/word/2015/wordml/symex" xmlns:wpg="http://schemas.microsoft.com/office/word/2010/wordprocessingGroup" xmlns:wpi="http://schemas.microsoft.com/office/word/2010/wordprocessingInk" xmlns:wne="http://schemas.microsoft.com/office/word/2006/wordml" xmlns:wps="http://schemas.microsoft.com/office/word/2010/wordprocessingShape" mc:Ignorable="w14 w15 w16se w16cid wp14">
+<w:endnotes xmlns:wpc="http://schemas.microsoft.com/office/word/2010/wordprocessingCanvas" xmlns:cx="http://schemas.microsoft.com/office/drawing/2014/chartex" xmlns:cx1="http://schemas.microsoft.com/office/drawing/2015/9/8/chartex" xmlns:cx2="http://schemas.microsoft.com/office/drawing/2015/10/21/chartex" xmlns:cx3="http://schemas.microsoft.com/office/drawing/2016/5/9/chartex" xmlns:cx4="http://schemas.microsoft.com/office/drawing/2016/5/10/chartex" xmlns:cx5="http://schemas.microsoft.com/office/drawing/2016/5/11/chartex" xmlns:cx6="http://schemas.microsoft.com/office/drawing/2016/5/12/chartex" xmlns:cx7="http://schemas.microsoft.com/office/drawing/2016/5/13/chartex" xmlns:cx8="http://schemas.microsoft.com/office/drawing/2016/5/14/chartex" xmlns:mc="http://schemas.openxmlformats.org/markup-compatibility/2006" xmlns:aink="http://schemas.microsoft.com/office/drawing/2016/ink" xmlns:am3d="http://schemas.microsoft.com/office/drawing/2017/model3d" xmlns:o="urn:schemas-microsoft-com:office:office" xmlns:r="http://schemas.openxmlformats.org/officeDocument/2006/relationships" xmlns:m="http://schemas.openxmlformats.org/officeDocument/2006/math" xmlns:v="urn:schemas-microsoft-com:vml" xmlns:wp14="http://schemas.microsoft.com/office/word/2010/wordprocessingDrawing" xmlns:wp="http://schemas.openxmlformats.org/drawingml/2006/wordprocessingDrawing" xmlns:w10="urn:schemas-microsoft-com:office:word" xmlns:w="http://schemas.openxmlformats.org/wordprocessingml/2006/main" xmlns:w14="http://schemas.microsoft.com/office/word/2010/wordml" xmlns:w15="http://schemas.microsoft.com/office/word/2012/wordml" xmlns:w16cex="http://schemas.microsoft.com/office/word/2018/wordml/cex" xmlns:w16cid="http://schemas.microsoft.com/office/word/2016/wordml/cid" xmlns:w16="http://schemas.microsoft.com/office/word/2018/wordml" xmlns:w16se="http://schemas.microsoft.com/office/word/2015/wordml/symex" xmlns:wpg="http://schemas.microsoft.com/office/word/2010/wordprocessingGroup" xmlns:wpi="http://schemas.microsoft.com/office/word/2010/wordprocessingInk" xmlns:wne="http://schemas.microsoft.com/office/word/2006/wordml" xmlns:wps="http://schemas.microsoft.com/office/word/2010/wordprocessingShape" mc:Ignorable="w14 w15 w16se w16cid w16 w16cex wp14">
   <w:endnote w:type="separator" w:id="-1">
     <w:p>
       <w:r>
@@ -1986,7 +2012,7 @@
 </file>
 
 <file path=word/footer1.xml><?xml version="1.0" encoding="utf-8"?>
-<w:ftr xmlns:wpc="http://schemas.microsoft.com/office/word/2010/wordprocessingCanvas" xmlns:cx="http://schemas.microsoft.com/office/drawing/2014/chartex" xmlns:cx1="http://schemas.microsoft.com/office/drawing/2015/9/8/chartex" xmlns:cx2="http://schemas.microsoft.com/office/drawing/2015/10/21/chartex" xmlns:cx3="http://schemas.microsoft.com/office/drawing/2016/5/9/chartex" xmlns:cx4="http://schemas.microsoft.com/office/drawing/2016/5/10/chartex" xmlns:cx5="http://schemas.microsoft.com/office/drawing/2016/5/11/chartex" xmlns:cx6="http://schemas.microsoft.com/office/drawing/2016/5/12/chartex" xmlns:cx7="http://schemas.microsoft.com/office/drawing/2016/5/13/chartex" xmlns:cx8="http://schemas.microsoft.com/office/drawing/2016/5/14/chartex" xmlns:mc="http://schemas.openxmlformats.org/markup-compatibility/2006" xmlns:aink="http://schemas.microsoft.com/office/drawing/2016/ink" xmlns:am3d="http://schemas.microsoft.com/office/drawing/2017/model3d" xmlns:o="urn:schemas-microsoft-com:office:office" xmlns:r="http://schemas.openxmlformats.org/officeDocument/2006/relationships" xmlns:m="http://schemas.openxmlformats.org/officeDocument/2006/math" xmlns:v="urn:schemas-microsoft-com:vml" xmlns:wp14="http://schemas.microsoft.com/office/word/2010/wordprocessingDrawing" xmlns:wp="http://schemas.openxmlformats.org/drawingml/2006/wordprocessingDrawing" xmlns:w10="urn:schemas-microsoft-com:office:word" xmlns:w="http://schemas.openxmlformats.org/wordprocessingml/2006/main" xmlns:w14="http://schemas.microsoft.com/office/word/2010/wordml" xmlns:w15="http://schemas.microsoft.com/office/word/2012/wordml" xmlns:w16cid="http://schemas.microsoft.com/office/word/2016/wordml/cid" xmlns:w16se="http://schemas.microsoft.com/office/word/2015/wordml/symex" xmlns:wpg="http://schemas.microsoft.com/office/word/2010/wordprocessingGroup" xmlns:wpi="http://schemas.microsoft.com/office/word/2010/wordprocessingInk" xmlns:wne="http://schemas.microsoft.com/office/word/2006/wordml" xmlns:wps="http://schemas.microsoft.com/office/word/2010/wordprocessingShape" mc:Ignorable="w14 w15 w16se w16cid wp14">
+<w:ftr xmlns:wpc="http://schemas.microsoft.com/office/word/2010/wordprocessingCanvas" xmlns:cx="http://schemas.microsoft.com/office/drawing/2014/chartex" xmlns:cx1="http://schemas.microsoft.com/office/drawing/2015/9/8/chartex" xmlns:cx2="http://schemas.microsoft.com/office/drawing/2015/10/21/chartex" xmlns:cx3="http://schemas.microsoft.com/office/drawing/2016/5/9/chartex" xmlns:cx4="http://schemas.microsoft.com/office/drawing/2016/5/10/chartex" xmlns:cx5="http://schemas.microsoft.com/office/drawing/2016/5/11/chartex" xmlns:cx6="http://schemas.microsoft.com/office/drawing/2016/5/12/chartex" xmlns:cx7="http://schemas.microsoft.com/office/drawing/2016/5/13/chartex" xmlns:cx8="http://schemas.microsoft.com/office/drawing/2016/5/14/chartex" xmlns:mc="http://schemas.openxmlformats.org/markup-compatibility/2006" xmlns:aink="http://schemas.microsoft.com/office/drawing/2016/ink" xmlns:am3d="http://schemas.microsoft.com/office/drawing/2017/model3d" xmlns:o="urn:schemas-microsoft-com:office:office" xmlns:r="http://schemas.openxmlformats.org/officeDocument/2006/relationships" xmlns:m="http://schemas.openxmlformats.org/officeDocument/2006/math" xmlns:v="urn:schemas-microsoft-com:vml" xmlns:wp14="http://schemas.microsoft.com/office/word/2010/wordprocessingDrawing" xmlns:wp="http://schemas.openxmlformats.org/drawingml/2006/wordprocessingDrawing" xmlns:w10="urn:schemas-microsoft-com:office:word" xmlns:w="http://schemas.openxmlformats.org/wordprocessingml/2006/main" xmlns:w14="http://schemas.microsoft.com/office/word/2010/wordml" xmlns:w15="http://schemas.microsoft.com/office/word/2012/wordml" xmlns:w16cex="http://schemas.microsoft.com/office/word/2018/wordml/cex" xmlns:w16cid="http://schemas.microsoft.com/office/word/2016/wordml/cid" xmlns:w16="http://schemas.microsoft.com/office/word/2018/wordml" xmlns:w16se="http://schemas.microsoft.com/office/word/2015/wordml/symex" xmlns:wpg="http://schemas.microsoft.com/office/word/2010/wordprocessingGroup" xmlns:wpi="http://schemas.microsoft.com/office/word/2010/wordprocessingInk" xmlns:wne="http://schemas.microsoft.com/office/word/2006/wordml" xmlns:wps="http://schemas.microsoft.com/office/word/2010/wordprocessingShape" mc:Ignorable="w14 w15 w16se w16cid w16 w16cex wp14">
   <w:p>
     <w:pPr>
       <w:pStyle w:val="Footer"/>
@@ -1996,7 +2022,7 @@
 </file>
 
 <file path=word/footer2.xml><?xml version="1.0" encoding="utf-8"?>
-<w:ftr xmlns:wpc="http://schemas.microsoft.com/office/word/2010/wordprocessingCanvas" xmlns:cx="http://schemas.microsoft.com/office/drawing/2014/chartex" xmlns:cx1="http://schemas.microsoft.com/office/drawing/2015/9/8/chartex" xmlns:cx2="http://schemas.microsoft.com/office/drawing/2015/10/21/chartex" xmlns:cx3="http://schemas.microsoft.com/office/drawing/2016/5/9/chartex" xmlns:cx4="http://schemas.microsoft.com/office/drawing/2016/5/10/chartex" xmlns:cx5="http://schemas.microsoft.com/office/drawing/2016/5/11/chartex" xmlns:cx6="http://schemas.microsoft.com/office/drawing/2016/5/12/chartex" xmlns:cx7="http://schemas.microsoft.com/office/drawing/2016/5/13/chartex" xmlns:cx8="http://schemas.microsoft.com/office/drawing/2016/5/14/chartex" xmlns:mc="http://schemas.openxmlformats.org/markup-compatibility/2006" xmlns:aink="http://schemas.microsoft.com/office/drawing/2016/ink" xmlns:am3d="http://schemas.microsoft.com/office/drawing/2017/model3d" xmlns:o="urn:schemas-microsoft-com:office:office" xmlns:r="http://schemas.openxmlformats.org/officeDocument/2006/relationships" xmlns:m="http://schemas.openxmlformats.org/officeDocument/2006/math" xmlns:v="urn:schemas-microsoft-com:vml" xmlns:wp14="http://schemas.microsoft.com/office/word/2010/wordprocessingDrawing" xmlns:wp="http://schemas.openxmlformats.org/drawingml/2006/wordprocessingDrawing" xmlns:w10="urn:schemas-microsoft-com:office:word" xmlns:w="http://schemas.openxmlformats.org/wordprocessingml/2006/main" xmlns:w14="http://schemas.microsoft.com/office/word/2010/wordml" xmlns:w15="http://schemas.microsoft.com/office/word/2012/wordml" xmlns:w16cid="http://schemas.microsoft.com/office/word/2016/wordml/cid" xmlns:w16se="http://schemas.microsoft.com/office/word/2015/wordml/symex" xmlns:wpg="http://schemas.microsoft.com/office/word/2010/wordprocessingGroup" xmlns:wpi="http://schemas.microsoft.com/office/word/2010/wordprocessingInk" xmlns:wne="http://schemas.microsoft.com/office/word/2006/wordml" xmlns:wps="http://schemas.microsoft.com/office/word/2010/wordprocessingShape" mc:Ignorable="w14 w15 w16se w16cid wp14">
+<w:ftr xmlns:wpc="http://schemas.microsoft.com/office/word/2010/wordprocessingCanvas" xmlns:cx="http://schemas.microsoft.com/office/drawing/2014/chartex" xmlns:cx1="http://schemas.microsoft.com/office/drawing/2015/9/8/chartex" xmlns:cx2="http://schemas.microsoft.com/office/drawing/2015/10/21/chartex" xmlns:cx3="http://schemas.microsoft.com/office/drawing/2016/5/9/chartex" xmlns:cx4="http://schemas.microsoft.com/office/drawing/2016/5/10/chartex" xmlns:cx5="http://schemas.microsoft.com/office/drawing/2016/5/11/chartex" xmlns:cx6="http://schemas.microsoft.com/office/drawing/2016/5/12/chartex" xmlns:cx7="http://schemas.microsoft.com/office/drawing/2016/5/13/chartex" xmlns:cx8="http://schemas.microsoft.com/office/drawing/2016/5/14/chartex" xmlns:mc="http://schemas.openxmlformats.org/markup-compatibility/2006" xmlns:aink="http://schemas.microsoft.com/office/drawing/2016/ink" xmlns:am3d="http://schemas.microsoft.com/office/drawing/2017/model3d" xmlns:o="urn:schemas-microsoft-com:office:office" xmlns:r="http://schemas.openxmlformats.org/officeDocument/2006/relationships" xmlns:m="http://schemas.openxmlformats.org/officeDocument/2006/math" xmlns:v="urn:schemas-microsoft-com:vml" xmlns:wp14="http://schemas.microsoft.com/office/word/2010/wordprocessingDrawing" xmlns:wp="http://schemas.openxmlformats.org/drawingml/2006/wordprocessingDrawing" xmlns:w10="urn:schemas-microsoft-com:office:word" xmlns:w="http://schemas.openxmlformats.org/wordprocessingml/2006/main" xmlns:w14="http://schemas.microsoft.com/office/word/2010/wordml" xmlns:w15="http://schemas.microsoft.com/office/word/2012/wordml" xmlns:w16cex="http://schemas.microsoft.com/office/word/2018/wordml/cex" xmlns:w16cid="http://schemas.microsoft.com/office/word/2016/wordml/cid" xmlns:w16="http://schemas.microsoft.com/office/word/2018/wordml" xmlns:w16se="http://schemas.microsoft.com/office/word/2015/wordml/symex" xmlns:wpg="http://schemas.microsoft.com/office/word/2010/wordprocessingGroup" xmlns:wpi="http://schemas.microsoft.com/office/word/2010/wordprocessingInk" xmlns:wne="http://schemas.microsoft.com/office/word/2006/wordml" xmlns:wps="http://schemas.microsoft.com/office/word/2010/wordprocessingShape" mc:Ignorable="w14 w15 w16se w16cid w16 w16cex wp14">
   <w:p>
     <w:pPr>
       <w:ind w:left="360"/>
@@ -2017,7 +2043,7 @@
 </file>
 
 <file path=word/footer3.xml><?xml version="1.0" encoding="utf-8"?>
-<w:ftr xmlns:wpc="http://schemas.microsoft.com/office/word/2010/wordprocessingCanvas" xmlns:cx="http://schemas.microsoft.com/office/drawing/2014/chartex" xmlns:cx1="http://schemas.microsoft.com/office/drawing/2015/9/8/chartex" xmlns:cx2="http://schemas.microsoft.com/office/drawing/2015/10/21/chartex" xmlns:cx3="http://schemas.microsoft.com/office/drawing/2016/5/9/chartex" xmlns:cx4="http://schemas.microsoft.com/office/drawing/2016/5/10/chartex" xmlns:cx5="http://schemas.microsoft.com/office/drawing/2016/5/11/chartex" xmlns:cx6="http://schemas.microsoft.com/office/drawing/2016/5/12/chartex" xmlns:cx7="http://schemas.microsoft.com/office/drawing/2016/5/13/chartex" xmlns:cx8="http://schemas.microsoft.com/office/drawing/2016/5/14/chartex" xmlns:mc="http://schemas.openxmlformats.org/markup-compatibility/2006" xmlns:aink="http://schemas.microsoft.com/office/drawing/2016/ink" xmlns:am3d="http://schemas.microsoft.com/office/drawing/2017/model3d" xmlns:o="urn:schemas-microsoft-com:office:office" xmlns:r="http://schemas.openxmlformats.org/officeDocument/2006/relationships" xmlns:m="http://schemas.openxmlformats.org/officeDocument/2006/math" xmlns:v="urn:schemas-microsoft-com:vml" xmlns:wp14="http://schemas.microsoft.com/office/word/2010/wordprocessingDrawing" xmlns:wp="http://schemas.openxmlformats.org/drawingml/2006/wordprocessingDrawing" xmlns:w10="urn:schemas-microsoft-com:office:word" xmlns:w="http://schemas.openxmlformats.org/wordprocessingml/2006/main" xmlns:w14="http://schemas.microsoft.com/office/word/2010/wordml" xmlns:w15="http://schemas.microsoft.com/office/word/2012/wordml" xmlns:w16cid="http://schemas.microsoft.com/office/word/2016/wordml/cid" xmlns:w16se="http://schemas.microsoft.com/office/word/2015/wordml/symex" xmlns:wpg="http://schemas.microsoft.com/office/word/2010/wordprocessingGroup" xmlns:wpi="http://schemas.microsoft.com/office/word/2010/wordprocessingInk" xmlns:wne="http://schemas.microsoft.com/office/word/2006/wordml" xmlns:wps="http://schemas.microsoft.com/office/word/2010/wordprocessingShape" mc:Ignorable="w14 w15 w16se w16cid wp14">
+<w:ftr xmlns:wpc="http://schemas.microsoft.com/office/word/2010/wordprocessingCanvas" xmlns:cx="http://schemas.microsoft.com/office/drawing/2014/chartex" xmlns:cx1="http://schemas.microsoft.com/office/drawing/2015/9/8/chartex" xmlns:cx2="http://schemas.microsoft.com/office/drawing/2015/10/21/chartex" xmlns:cx3="http://schemas.microsoft.com/office/drawing/2016/5/9/chartex" xmlns:cx4="http://schemas.microsoft.com/office/drawing/2016/5/10/chartex" xmlns:cx5="http://schemas.microsoft.com/office/drawing/2016/5/11/chartex" xmlns:cx6="http://schemas.microsoft.com/office/drawing/2016/5/12/chartex" xmlns:cx7="http://schemas.microsoft.com/office/drawing/2016/5/13/chartex" xmlns:cx8="http://schemas.microsoft.com/office/drawing/2016/5/14/chartex" xmlns:mc="http://schemas.openxmlformats.org/markup-compatibility/2006" xmlns:aink="http://schemas.microsoft.com/office/drawing/2016/ink" xmlns:am3d="http://schemas.microsoft.com/office/drawing/2017/model3d" xmlns:o="urn:schemas-microsoft-com:office:office" xmlns:r="http://schemas.openxmlformats.org/officeDocument/2006/relationships" xmlns:m="http://schemas.openxmlformats.org/officeDocument/2006/math" xmlns:v="urn:schemas-microsoft-com:vml" xmlns:wp14="http://schemas.microsoft.com/office/word/2010/wordprocessingDrawing" xmlns:wp="http://schemas.openxmlformats.org/drawingml/2006/wordprocessingDrawing" xmlns:w10="urn:schemas-microsoft-com:office:word" xmlns:w="http://schemas.openxmlformats.org/wordprocessingml/2006/main" xmlns:w14="http://schemas.microsoft.com/office/word/2010/wordml" xmlns:w15="http://schemas.microsoft.com/office/word/2012/wordml" xmlns:w16cex="http://schemas.microsoft.com/office/word/2018/wordml/cex" xmlns:w16cid="http://schemas.microsoft.com/office/word/2016/wordml/cid" xmlns:w16="http://schemas.microsoft.com/office/word/2018/wordml" xmlns:w16se="http://schemas.microsoft.com/office/word/2015/wordml/symex" xmlns:wpg="http://schemas.microsoft.com/office/word/2010/wordprocessingGroup" xmlns:wpi="http://schemas.microsoft.com/office/word/2010/wordprocessingInk" xmlns:wne="http://schemas.microsoft.com/office/word/2006/wordml" xmlns:wps="http://schemas.microsoft.com/office/word/2010/wordprocessingShape" mc:Ignorable="w14 w15 w16se w16cid w16 w16cex wp14">
   <w:p>
     <w:pPr>
       <w:pStyle w:val="Footer"/>
@@ -2027,7 +2053,7 @@
 </file>
 
 <file path=word/footnotes.xml><?xml version="1.0" encoding="utf-8"?>
-<w:footnotes xmlns:wpc="http://schemas.microsoft.com/office/word/2010/wordprocessingCanvas" xmlns:cx="http://schemas.microsoft.com/office/drawing/2014/chartex" xmlns:cx1="http://schemas.microsoft.com/office/drawing/2015/9/8/chartex" xmlns:cx2="http://schemas.microsoft.com/office/drawing/2015/10/21/chartex" xmlns:cx3="http://schemas.microsoft.com/office/drawing/2016/5/9/chartex" xmlns:cx4="http://schemas.microsoft.com/office/drawing/2016/5/10/chartex" xmlns:cx5="http://schemas.microsoft.com/office/drawing/2016/5/11/chartex" xmlns:cx6="http://schemas.microsoft.com/office/drawing/2016/5/12/chartex" xmlns:cx7="http://schemas.microsoft.com/office/drawing/2016/5/13/chartex" xmlns:cx8="http://schemas.microsoft.com/office/drawing/2016/5/14/chartex" xmlns:mc="http://schemas.openxmlformats.org/markup-compatibility/2006" xmlns:aink="http://schemas.microsoft.com/office/drawing/2016/ink" xmlns:am3d="http://schemas.microsoft.com/office/drawing/2017/model3d" xmlns:o="urn:schemas-microsoft-com:office:office" xmlns:r="http://schemas.openxmlformats.org/officeDocument/2006/relationships" xmlns:m="http://schemas.openxmlformats.org/officeDocument/2006/math" xmlns:v="urn:schemas-microsoft-com:vml" xmlns:wp14="http://schemas.microsoft.com/office/word/2010/wordprocessingDrawing" xmlns:wp="http://schemas.openxmlformats.org/drawingml/2006/wordprocessingDrawing" xmlns:w10="urn:schemas-microsoft-com:office:word" xmlns:w="http://schemas.openxmlformats.org/wordprocessingml/2006/main" xmlns:w14="http://schemas.microsoft.com/office/word/2010/wordml" xmlns:w15="http://schemas.microsoft.com/office/word/2012/wordml" xmlns:w16cid="http://schemas.microsoft.com/office/word/2016/wordml/cid" xmlns:w16se="http://schemas.microsoft.com/office/word/2015/wordml/symex" xmlns:wpg="http://schemas.microsoft.com/office/word/2010/wordprocessingGroup" xmlns:wpi="http://schemas.microsoft.com/office/word/2010/wordprocessingInk" xmlns:wne="http://schemas.microsoft.com/office/word/2006/wordml" xmlns:wps="http://schemas.microsoft.com/office/word/2010/wordprocessingShape" mc:Ignorable="w14 w15 w16se w16cid wp14">
+<w:footnotes xmlns:wpc="http://schemas.microsoft.com/office/word/2010/wordprocessingCanvas" xmlns:cx="http://schemas.microsoft.com/office/drawing/2014/chartex" xmlns:cx1="http://schemas.microsoft.com/office/drawing/2015/9/8/chartex" xmlns:cx2="http://schemas.microsoft.com/office/drawing/2015/10/21/chartex" xmlns:cx3="http://schemas.microsoft.com/office/drawing/2016/5/9/chartex" xmlns:cx4="http://schemas.microsoft.com/office/drawing/2016/5/10/chartex" xmlns:cx5="http://schemas.microsoft.com/office/drawing/2016/5/11/chartex" xmlns:cx6="http://schemas.microsoft.com/office/drawing/2016/5/12/chartex" xmlns:cx7="http://schemas.microsoft.com/office/drawing/2016/5/13/chartex" xmlns:cx8="http://schemas.microsoft.com/office/drawing/2016/5/14/chartex" xmlns:mc="http://schemas.openxmlformats.org/markup-compatibility/2006" xmlns:aink="http://schemas.microsoft.com/office/drawing/2016/ink" xmlns:am3d="http://schemas.microsoft.com/office/drawing/2017/model3d" xmlns:o="urn:schemas-microsoft-com:office:office" xmlns:r="http://schemas.openxmlformats.org/officeDocument/2006/relationships" xmlns:m="http://schemas.openxmlformats.org/officeDocument/2006/math" xmlns:v="urn:schemas-microsoft-com:vml" xmlns:wp14="http://schemas.microsoft.com/office/word/2010/wordprocessingDrawing" xmlns:wp="http://schemas.openxmlformats.org/drawingml/2006/wordprocessingDrawing" xmlns:w10="urn:schemas-microsoft-com:office:word" xmlns:w="http://schemas.openxmlformats.org/wordprocessingml/2006/main" xmlns:w14="http://schemas.microsoft.com/office/word/2010/wordml" xmlns:w15="http://schemas.microsoft.com/office/word/2012/wordml" xmlns:w16cex="http://schemas.microsoft.com/office/word/2018/wordml/cex" xmlns:w16cid="http://schemas.microsoft.com/office/word/2016/wordml/cid" xmlns:w16="http://schemas.microsoft.com/office/word/2018/wordml" xmlns:w16se="http://schemas.microsoft.com/office/word/2015/wordml/symex" xmlns:wpg="http://schemas.microsoft.com/office/word/2010/wordprocessingGroup" xmlns:wpi="http://schemas.microsoft.com/office/word/2010/wordprocessingInk" xmlns:wne="http://schemas.microsoft.com/office/word/2006/wordml" xmlns:wps="http://schemas.microsoft.com/office/word/2010/wordprocessingShape" mc:Ignorable="w14 w15 w16se w16cid w16 w16cex wp14">
   <w:footnote w:type="separator" w:id="-1">
     <w:p>
       <w:r>
@@ -2046,7 +2072,7 @@
 </file>
 
 <file path=word/header1.xml><?xml version="1.0" encoding="utf-8"?>
-<w:hdr xmlns:wpc="http://schemas.microsoft.com/office/word/2010/wordprocessingCanvas" xmlns:cx="http://schemas.microsoft.com/office/drawing/2014/chartex" xmlns:cx1="http://schemas.microsoft.com/office/drawing/2015/9/8/chartex" xmlns:cx2="http://schemas.microsoft.com/office/drawing/2015/10/21/chartex" xmlns:cx3="http://schemas.microsoft.com/office/drawing/2016/5/9/chartex" xmlns:cx4="http://schemas.microsoft.com/office/drawing/2016/5/10/chartex" xmlns:cx5="http://schemas.microsoft.com/office/drawing/2016/5/11/chartex" xmlns:cx6="http://schemas.microsoft.com/office/drawing/2016/5/12/chartex" xmlns:cx7="http://schemas.microsoft.com/office/drawing/2016/5/13/chartex" xmlns:cx8="http://schemas.microsoft.com/office/drawing/2016/5/14/chartex" xmlns:mc="http://schemas.openxmlformats.org/markup-compatibility/2006" xmlns:aink="http://schemas.microsoft.com/office/drawing/2016/ink" xmlns:am3d="http://schemas.microsoft.com/office/drawing/2017/model3d" xmlns:o="urn:schemas-microsoft-com:office:office" xmlns:r="http://schemas.openxmlformats.org/officeDocument/2006/relationships" xmlns:m="http://schemas.openxmlformats.org/officeDocument/2006/math" xmlns:v="urn:schemas-microsoft-com:vml" xmlns:wp14="http://schemas.microsoft.com/office/word/2010/wordprocessingDrawing" xmlns:wp="http://schemas.openxmlformats.org/drawingml/2006/wordprocessingDrawing" xmlns:w10="urn:schemas-microsoft-com:office:word" xmlns:w="http://schemas.openxmlformats.org/wordprocessingml/2006/main" xmlns:w14="http://schemas.microsoft.com/office/word/2010/wordml" xmlns:w15="http://schemas.microsoft.com/office/word/2012/wordml" xmlns:w16cid="http://schemas.microsoft.com/office/word/2016/wordml/cid" xmlns:w16se="http://schemas.microsoft.com/office/word/2015/wordml/symex" xmlns:wpg="http://schemas.microsoft.com/office/word/2010/wordprocessingGroup" xmlns:wpi="http://schemas.microsoft.com/office/word/2010/wordprocessingInk" xmlns:wne="http://schemas.microsoft.com/office/word/2006/wordml" xmlns:wps="http://schemas.microsoft.com/office/word/2010/wordprocessingShape" mc:Ignorable="w14 w15 w16se w16cid wp14">
+<w:hdr xmlns:wpc="http://schemas.microsoft.com/office/word/2010/wordprocessingCanvas" xmlns:cx="http://schemas.microsoft.com/office/drawing/2014/chartex" xmlns:cx1="http://schemas.microsoft.com/office/drawing/2015/9/8/chartex" xmlns:cx2="http://schemas.microsoft.com/office/drawing/2015/10/21/chartex" xmlns:cx3="http://schemas.microsoft.com/office/drawing/2016/5/9/chartex" xmlns:cx4="http://schemas.microsoft.com/office/drawing/2016/5/10/chartex" xmlns:cx5="http://schemas.microsoft.com/office/drawing/2016/5/11/chartex" xmlns:cx6="http://schemas.microsoft.com/office/drawing/2016/5/12/chartex" xmlns:cx7="http://schemas.microsoft.com/office/drawing/2016/5/13/chartex" xmlns:cx8="http://schemas.microsoft.com/office/drawing/2016/5/14/chartex" xmlns:mc="http://schemas.openxmlformats.org/markup-compatibility/2006" xmlns:aink="http://schemas.microsoft.com/office/drawing/2016/ink" xmlns:am3d="http://schemas.microsoft.com/office/drawing/2017/model3d" xmlns:o="urn:schemas-microsoft-com:office:office" xmlns:r="http://schemas.openxmlformats.org/officeDocument/2006/relationships" xmlns:m="http://schemas.openxmlformats.org/officeDocument/2006/math" xmlns:v="urn:schemas-microsoft-com:vml" xmlns:wp14="http://schemas.microsoft.com/office/word/2010/wordprocessingDrawing" xmlns:wp="http://schemas.openxmlformats.org/drawingml/2006/wordprocessingDrawing" xmlns:w10="urn:schemas-microsoft-com:office:word" xmlns:w="http://schemas.openxmlformats.org/wordprocessingml/2006/main" xmlns:w14="http://schemas.microsoft.com/office/word/2010/wordml" xmlns:w15="http://schemas.microsoft.com/office/word/2012/wordml" xmlns:w16cex="http://schemas.microsoft.com/office/word/2018/wordml/cex" xmlns:w16cid="http://schemas.microsoft.com/office/word/2016/wordml/cid" xmlns:w16="http://schemas.microsoft.com/office/word/2018/wordml" xmlns:w16se="http://schemas.microsoft.com/office/word/2015/wordml/symex" xmlns:wpg="http://schemas.microsoft.com/office/word/2010/wordprocessingGroup" xmlns:wpi="http://schemas.microsoft.com/office/word/2010/wordprocessingInk" xmlns:wne="http://schemas.microsoft.com/office/word/2006/wordml" xmlns:wps="http://schemas.microsoft.com/office/word/2010/wordprocessingShape" mc:Ignorable="w14 w15 w16se w16cid w16 w16cex wp14">
   <w:p>
     <w:pPr>
       <w:pStyle w:val="Header"/>
@@ -2056,7 +2082,7 @@
 </file>
 
 <file path=word/header2.xml><?xml version="1.0" encoding="utf-8"?>
-<w:hdr xmlns:wpc="http://schemas.microsoft.com/office/word/2010/wordprocessingCanvas" xmlns:cx="http://schemas.microsoft.com/office/drawing/2014/chartex" xmlns:cx1="http://schemas.microsoft.com/office/drawing/2015/9/8/chartex" xmlns:cx2="http://schemas.microsoft.com/office/drawing/2015/10/21/chartex" xmlns:cx3="http://schemas.microsoft.com/office/drawing/2016/5/9/chartex" xmlns:cx4="http://schemas.microsoft.com/office/drawing/2016/5/10/chartex" xmlns:cx5="http://schemas.microsoft.com/office/drawing/2016/5/11/chartex" xmlns:cx6="http://schemas.microsoft.com/office/drawing/2016/5/12/chartex" xmlns:cx7="http://schemas.microsoft.com/office/drawing/2016/5/13/chartex" xmlns:cx8="http://schemas.microsoft.com/office/drawing/2016/5/14/chartex" xmlns:mc="http://schemas.openxmlformats.org/markup-compatibility/2006" xmlns:aink="http://schemas.microsoft.com/office/drawing/2016/ink" xmlns:am3d="http://schemas.microsoft.com/office/drawing/2017/model3d" xmlns:o="urn:schemas-microsoft-com:office:office" xmlns:r="http://schemas.openxmlformats.org/officeDocument/2006/relationships" xmlns:m="http://schemas.openxmlformats.org/officeDocument/2006/math" xmlns:v="urn:schemas-microsoft-com:vml" xmlns:wp14="http://schemas.microsoft.com/office/word/2010/wordprocessingDrawing" xmlns:wp="http://schemas.openxmlformats.org/drawingml/2006/wordprocessingDrawing" xmlns:w10="urn:schemas-microsoft-com:office:word" xmlns:w="http://schemas.openxmlformats.org/wordprocessingml/2006/main" xmlns:w14="http://schemas.microsoft.com/office/word/2010/wordml" xmlns:w15="http://schemas.microsoft.com/office/word/2012/wordml" xmlns:w16cid="http://schemas.microsoft.com/office/word/2016/wordml/cid" xmlns:w16se="http://schemas.microsoft.com/office/word/2015/wordml/symex" xmlns:wpg="http://schemas.microsoft.com/office/word/2010/wordprocessingGroup" xmlns:wpi="http://schemas.microsoft.com/office/word/2010/wordprocessingInk" xmlns:wne="http://schemas.microsoft.com/office/word/2006/wordml" xmlns:wps="http://schemas.microsoft.com/office/word/2010/wordprocessingShape" mc:Ignorable="w14 w15 w16se w16cid wp14">
+<w:hdr xmlns:wpc="http://schemas.microsoft.com/office/word/2010/wordprocessingCanvas" xmlns:cx="http://schemas.microsoft.com/office/drawing/2014/chartex" xmlns:cx1="http://schemas.microsoft.com/office/drawing/2015/9/8/chartex" xmlns:cx2="http://schemas.microsoft.com/office/drawing/2015/10/21/chartex" xmlns:cx3="http://schemas.microsoft.com/office/drawing/2016/5/9/chartex" xmlns:cx4="http://schemas.microsoft.com/office/drawing/2016/5/10/chartex" xmlns:cx5="http://schemas.microsoft.com/office/drawing/2016/5/11/chartex" xmlns:cx6="http://schemas.microsoft.com/office/drawing/2016/5/12/chartex" xmlns:cx7="http://schemas.microsoft.com/office/drawing/2016/5/13/chartex" xmlns:cx8="http://schemas.microsoft.com/office/drawing/2016/5/14/chartex" xmlns:mc="http://schemas.openxmlformats.org/markup-compatibility/2006" xmlns:aink="http://schemas.microsoft.com/office/drawing/2016/ink" xmlns:am3d="http://schemas.microsoft.com/office/drawing/2017/model3d" xmlns:o="urn:schemas-microsoft-com:office:office" xmlns:r="http://schemas.openxmlformats.org/officeDocument/2006/relationships" xmlns:m="http://schemas.openxmlformats.org/officeDocument/2006/math" xmlns:v="urn:schemas-microsoft-com:vml" xmlns:wp14="http://schemas.microsoft.com/office/word/2010/wordprocessingDrawing" xmlns:wp="http://schemas.openxmlformats.org/drawingml/2006/wordprocessingDrawing" xmlns:w10="urn:schemas-microsoft-com:office:word" xmlns:w="http://schemas.openxmlformats.org/wordprocessingml/2006/main" xmlns:w14="http://schemas.microsoft.com/office/word/2010/wordml" xmlns:w15="http://schemas.microsoft.com/office/word/2012/wordml" xmlns:w16cex="http://schemas.microsoft.com/office/word/2018/wordml/cex" xmlns:w16cid="http://schemas.microsoft.com/office/word/2016/wordml/cid" xmlns:w16="http://schemas.microsoft.com/office/word/2018/wordml" xmlns:w16se="http://schemas.microsoft.com/office/word/2015/wordml/symex" xmlns:wpg="http://schemas.microsoft.com/office/word/2010/wordprocessingGroup" xmlns:wpi="http://schemas.microsoft.com/office/word/2010/wordprocessingInk" xmlns:wne="http://schemas.microsoft.com/office/word/2006/wordml" xmlns:wps="http://schemas.microsoft.com/office/word/2010/wordprocessingShape" mc:Ignorable="w14 w15 w16se w16cid w16 w16cex wp14">
   <w:p>
     <w:pPr>
       <w:pStyle w:val="Header"/>
@@ -2066,7 +2092,7 @@
 </file>
 
 <file path=word/header3.xml><?xml version="1.0" encoding="utf-8"?>
-<w:hdr xmlns:wpc="http://schemas.microsoft.com/office/word/2010/wordprocessingCanvas" xmlns:cx="http://schemas.microsoft.com/office/drawing/2014/chartex" xmlns:cx1="http://schemas.microsoft.com/office/drawing/2015/9/8/chartex" xmlns:cx2="http://schemas.microsoft.com/office/drawing/2015/10/21/chartex" xmlns:cx3="http://schemas.microsoft.com/office/drawing/2016/5/9/chartex" xmlns:cx4="http://schemas.microsoft.com/office/drawing/2016/5/10/chartex" xmlns:cx5="http://schemas.microsoft.com/office/drawing/2016/5/11/chartex" xmlns:cx6="http://schemas.microsoft.com/office/drawing/2016/5/12/chartex" xmlns:cx7="http://schemas.microsoft.com/office/drawing/2016/5/13/chartex" xmlns:cx8="http://schemas.microsoft.com/office/drawing/2016/5/14/chartex" xmlns:mc="http://schemas.openxmlformats.org/markup-compatibility/2006" xmlns:aink="http://schemas.microsoft.com/office/drawing/2016/ink" xmlns:am3d="http://schemas.microsoft.com/office/drawing/2017/model3d" xmlns:o="urn:schemas-microsoft-com:office:office" xmlns:r="http://schemas.openxmlformats.org/officeDocument/2006/relationships" xmlns:m="http://schemas.openxmlformats.org/officeDocument/2006/math" xmlns:v="urn:schemas-microsoft-com:vml" xmlns:wp14="http://schemas.microsoft.com/office/word/2010/wordprocessingDrawing" xmlns:wp="http://schemas.openxmlformats.org/drawingml/2006/wordprocessingDrawing" xmlns:w10="urn:schemas-microsoft-com:office:word" xmlns:w="http://schemas.openxmlformats.org/wordprocessingml/2006/main" xmlns:w14="http://schemas.microsoft.com/office/word/2010/wordml" xmlns:w15="http://schemas.microsoft.com/office/word/2012/wordml" xmlns:w16cid="http://schemas.microsoft.com/office/word/2016/wordml/cid" xmlns:w16se="http://schemas.microsoft.com/office/word/2015/wordml/symex" xmlns:wpg="http://schemas.microsoft.com/office/word/2010/wordprocessingGroup" xmlns:wpi="http://schemas.microsoft.com/office/word/2010/wordprocessingInk" xmlns:wne="http://schemas.microsoft.com/office/word/2006/wordml" xmlns:wps="http://schemas.microsoft.com/office/word/2010/wordprocessingShape" mc:Ignorable="w14 w15 w16se w16cid wp14">
+<w:hdr xmlns:wpc="http://schemas.microsoft.com/office/word/2010/wordprocessingCanvas" xmlns:cx="http://schemas.microsoft.com/office/drawing/2014/chartex" xmlns:cx1="http://schemas.microsoft.com/office/drawing/2015/9/8/chartex" xmlns:cx2="http://schemas.microsoft.com/office/drawing/2015/10/21/chartex" xmlns:cx3="http://schemas.microsoft.com/office/drawing/2016/5/9/chartex" xmlns:cx4="http://schemas.microsoft.com/office/drawing/2016/5/10/chartex" xmlns:cx5="http://schemas.microsoft.com/office/drawing/2016/5/11/chartex" xmlns:cx6="http://schemas.microsoft.com/office/drawing/2016/5/12/chartex" xmlns:cx7="http://schemas.microsoft.com/office/drawing/2016/5/13/chartex" xmlns:cx8="http://schemas.microsoft.com/office/drawing/2016/5/14/chartex" xmlns:mc="http://schemas.openxmlformats.org/markup-compatibility/2006" xmlns:aink="http://schemas.microsoft.com/office/drawing/2016/ink" xmlns:am3d="http://schemas.microsoft.com/office/drawing/2017/model3d" xmlns:o="urn:schemas-microsoft-com:office:office" xmlns:r="http://schemas.openxmlformats.org/officeDocument/2006/relationships" xmlns:m="http://schemas.openxmlformats.org/officeDocument/2006/math" xmlns:v="urn:schemas-microsoft-com:vml" xmlns:wp14="http://schemas.microsoft.com/office/word/2010/wordprocessingDrawing" xmlns:wp="http://schemas.openxmlformats.org/drawingml/2006/wordprocessingDrawing" xmlns:w10="urn:schemas-microsoft-com:office:word" xmlns:w="http://schemas.openxmlformats.org/wordprocessingml/2006/main" xmlns:w14="http://schemas.microsoft.com/office/word/2010/wordml" xmlns:w15="http://schemas.microsoft.com/office/word/2012/wordml" xmlns:w16cex="http://schemas.microsoft.com/office/word/2018/wordml/cex" xmlns:w16cid="http://schemas.microsoft.com/office/word/2016/wordml/cid" xmlns:w16="http://schemas.microsoft.com/office/word/2018/wordml" xmlns:w16se="http://schemas.microsoft.com/office/word/2015/wordml/symex" xmlns:wpg="http://schemas.microsoft.com/office/word/2010/wordprocessingGroup" xmlns:wpi="http://schemas.microsoft.com/office/word/2010/wordprocessingInk" xmlns:wne="http://schemas.microsoft.com/office/word/2006/wordml" xmlns:wps="http://schemas.microsoft.com/office/word/2010/wordprocessingShape" mc:Ignorable="w14 w15 w16se w16cid w16 w16cex wp14">
   <w:p>
     <w:pPr>
       <w:pStyle w:val="Header"/>
@@ -2076,7 +2102,7 @@
 </file>
 
 <file path=word/numbering.xml><?xml version="1.0" encoding="utf-8"?>
-<w:numbering xmlns:wpc="http://schemas.microsoft.com/office/word/2010/wordprocessingCanvas" xmlns:cx="http://schemas.microsoft.com/office/drawing/2014/chartex" xmlns:cx1="http://schemas.microsoft.com/office/drawing/2015/9/8/chartex" xmlns:cx2="http://schemas.microsoft.com/office/drawing/2015/10/21/chartex" xmlns:cx3="http://schemas.microsoft.com/office/drawing/2016/5/9/chartex" xmlns:cx4="http://schemas.microsoft.com/office/drawing/2016/5/10/chartex" xmlns:cx5="http://schemas.microsoft.com/office/drawing/2016/5/11/chartex" xmlns:cx6="http://schemas.microsoft.com/office/drawing/2016/5/12/chartex" xmlns:cx7="http://schemas.microsoft.com/office/drawing/2016/5/13/chartex" xmlns:cx8="http://schemas.microsoft.com/office/drawing/2016/5/14/chartex" xmlns:mc="http://schemas.openxmlformats.org/markup-compatibility/2006" xmlns:aink="http://schemas.microsoft.com/office/drawing/2016/ink" xmlns:am3d="http://schemas.microsoft.com/office/drawing/2017/model3d" xmlns:o="urn:schemas-microsoft-com:office:office" xmlns:r="http://schemas.openxmlformats.org/officeDocument/2006/relationships" xmlns:m="http://schemas.openxmlformats.org/officeDocument/2006/math" xmlns:v="urn:schemas-microsoft-com:vml" xmlns:wp14="http://schemas.microsoft.com/office/word/2010/wordprocessingDrawing" xmlns:wp="http://schemas.openxmlformats.org/drawingml/2006/wordprocessingDrawing" xmlns:w10="urn:schemas-microsoft-com:office:word" xmlns:w="http://schemas.openxmlformats.org/wordprocessingml/2006/main" xmlns:w14="http://schemas.microsoft.com/office/word/2010/wordml" xmlns:w15="http://schemas.microsoft.com/office/word/2012/wordml" xmlns:w16cid="http://schemas.microsoft.com/office/word/2016/wordml/cid" xmlns:w16se="http://schemas.microsoft.com/office/word/2015/wordml/symex" xmlns:wpg="http://schemas.microsoft.com/office/word/2010/wordprocessingGroup" xmlns:wpi="http://schemas.microsoft.com/office/word/2010/wordprocessingInk" xmlns:wne="http://schemas.microsoft.com/office/word/2006/wordml" xmlns:wps="http://schemas.microsoft.com/office/word/2010/wordprocessingShape" mc:Ignorable="w14 w15 w16se w16cid wp14">
+<w:numbering xmlns:wpc="http://schemas.microsoft.com/office/word/2010/wordprocessingCanvas" xmlns:cx="http://schemas.microsoft.com/office/drawing/2014/chartex" xmlns:cx1="http://schemas.microsoft.com/office/drawing/2015/9/8/chartex" xmlns:cx2="http://schemas.microsoft.com/office/drawing/2015/10/21/chartex" xmlns:cx3="http://schemas.microsoft.com/office/drawing/2016/5/9/chartex" xmlns:cx4="http://schemas.microsoft.com/office/drawing/2016/5/10/chartex" xmlns:cx5="http://schemas.microsoft.com/office/drawing/2016/5/11/chartex" xmlns:cx6="http://schemas.microsoft.com/office/drawing/2016/5/12/chartex" xmlns:cx7="http://schemas.microsoft.com/office/drawing/2016/5/13/chartex" xmlns:cx8="http://schemas.microsoft.com/office/drawing/2016/5/14/chartex" xmlns:mc="http://schemas.openxmlformats.org/markup-compatibility/2006" xmlns:aink="http://schemas.microsoft.com/office/drawing/2016/ink" xmlns:am3d="http://schemas.microsoft.com/office/drawing/2017/model3d" xmlns:o="urn:schemas-microsoft-com:office:office" xmlns:r="http://schemas.openxmlformats.org/officeDocument/2006/relationships" xmlns:m="http://schemas.openxmlformats.org/officeDocument/2006/math" xmlns:v="urn:schemas-microsoft-com:vml" xmlns:wp14="http://schemas.microsoft.com/office/word/2010/wordprocessingDrawing" xmlns:wp="http://schemas.openxmlformats.org/drawingml/2006/wordprocessingDrawing" xmlns:w10="urn:schemas-microsoft-com:office:word" xmlns:w="http://schemas.openxmlformats.org/wordprocessingml/2006/main" xmlns:w14="http://schemas.microsoft.com/office/word/2010/wordml" xmlns:w15="http://schemas.microsoft.com/office/word/2012/wordml" xmlns:w16cex="http://schemas.microsoft.com/office/word/2018/wordml/cex" xmlns:w16cid="http://schemas.microsoft.com/office/word/2016/wordml/cid" xmlns:w16="http://schemas.microsoft.com/office/word/2018/wordml" xmlns:w16se="http://schemas.microsoft.com/office/word/2015/wordml/symex" xmlns:wpg="http://schemas.microsoft.com/office/word/2010/wordprocessingGroup" xmlns:wpi="http://schemas.microsoft.com/office/word/2010/wordprocessingInk" xmlns:wne="http://schemas.microsoft.com/office/word/2006/wordml" xmlns:wps="http://schemas.microsoft.com/office/word/2010/wordprocessingShape" mc:Ignorable="w14 w15 w16se w16cid w16 w16cex wp14">
   <w:abstractNum w:abstractNumId="0" w15:restartNumberingAfterBreak="0">
     <w:nsid w:val="E6AC44E4"/>
     <w:multiLevelType w:val="hybridMultilevel"/>
@@ -3042,6 +3068,119 @@
     </w:lvl>
   </w:abstractNum>
   <w:abstractNum w:abstractNumId="14" w15:restartNumberingAfterBreak="0">
+    <w:nsid w:val="3ED35A8D"/>
+    <w:multiLevelType w:val="hybridMultilevel"/>
+    <w:tmpl w:val="36444DF8"/>
+    <w:lvl w:ilvl="0" w:tplc="40090001">
+      <w:start w:val="1"/>
+      <w:numFmt w:val="bullet"/>
+      <w:lvlText w:val=""/>
+      <w:lvlJc w:val="left"/>
+      <w:pPr>
+        <w:ind w:left="1080" w:hanging="360"/>
+      </w:pPr>
+      <w:rPr>
+        <w:rFonts w:ascii="Symbol" w:hAnsi="Symbol" w:hint="default"/>
+      </w:rPr>
+    </w:lvl>
+    <w:lvl w:ilvl="1" w:tplc="40090003" w:tentative="1">
+      <w:start w:val="1"/>
+      <w:numFmt w:val="bullet"/>
+      <w:lvlText w:val="o"/>
+      <w:lvlJc w:val="left"/>
+      <w:pPr>
+        <w:ind w:left="1800" w:hanging="360"/>
+      </w:pPr>
+      <w:rPr>
+        <w:rFonts w:ascii="Courier New" w:hAnsi="Courier New" w:cs="Courier New" w:hint="default"/>
+      </w:rPr>
+    </w:lvl>
+    <w:lvl w:ilvl="2" w:tplc="40090005" w:tentative="1">
+      <w:start w:val="1"/>
+      <w:numFmt w:val="bullet"/>
+      <w:lvlText w:val=""/>
+      <w:lvlJc w:val="left"/>
+      <w:pPr>
+        <w:ind w:left="2520" w:hanging="360"/>
+      </w:pPr>
+      <w:rPr>
+        <w:rFonts w:ascii="Wingdings" w:hAnsi="Wingdings" w:hint="default"/>
+      </w:rPr>
+    </w:lvl>
+    <w:lvl w:ilvl="3" w:tplc="40090001" w:tentative="1">
+      <w:start w:val="1"/>
+      <w:numFmt w:val="bullet"/>
+      <w:lvlText w:val=""/>
+      <w:lvlJc w:val="left"/>
+      <w:pPr>
+        <w:ind w:left="3240" w:hanging="360"/>
+      </w:pPr>
+      <w:rPr>
+        <w:rFonts w:ascii="Symbol" w:hAnsi="Symbol" w:hint="default"/>
+      </w:rPr>
+    </w:lvl>
+    <w:lvl w:ilvl="4" w:tplc="40090003" w:tentative="1">
+      <w:start w:val="1"/>
+      <w:numFmt w:val="bullet"/>
+      <w:lvlText w:val="o"/>
+      <w:lvlJc w:val="left"/>
+      <w:pPr>
+        <w:ind w:left="3960" w:hanging="360"/>
+      </w:pPr>
+      <w:rPr>
+        <w:rFonts w:ascii="Courier New" w:hAnsi="Courier New" w:cs="Courier New" w:hint="default"/>
+      </w:rPr>
+    </w:lvl>
+    <w:lvl w:ilvl="5" w:tplc="40090005" w:tentative="1">
+      <w:start w:val="1"/>
+      <w:numFmt w:val="bullet"/>
+      <w:lvlText w:val=""/>
+      <w:lvlJc w:val="left"/>
+      <w:pPr>
+        <w:ind w:left="4680" w:hanging="360"/>
+      </w:pPr>
+      <w:rPr>
+        <w:rFonts w:ascii="Wingdings" w:hAnsi="Wingdings" w:hint="default"/>
+      </w:rPr>
+    </w:lvl>
+    <w:lvl w:ilvl="6" w:tplc="40090001" w:tentative="1">
+      <w:start w:val="1"/>
+      <w:numFmt w:val="bullet"/>
+      <w:lvlText w:val=""/>
+      <w:lvlJc w:val="left"/>
+      <w:pPr>
+        <w:ind w:left="5400" w:hanging="360"/>
+      </w:pPr>
+      <w:rPr>
+        <w:rFonts w:ascii="Symbol" w:hAnsi="Symbol" w:hint="default"/>
+      </w:rPr>
+    </w:lvl>
+    <w:lvl w:ilvl="7" w:tplc="40090003" w:tentative="1">
+      <w:start w:val="1"/>
+      <w:numFmt w:val="bullet"/>
+      <w:lvlText w:val="o"/>
+      <w:lvlJc w:val="left"/>
+      <w:pPr>
+        <w:ind w:left="6120" w:hanging="360"/>
+      </w:pPr>
+      <w:rPr>
+        <w:rFonts w:ascii="Courier New" w:hAnsi="Courier New" w:cs="Courier New" w:hint="default"/>
+      </w:rPr>
+    </w:lvl>
+    <w:lvl w:ilvl="8" w:tplc="40090005" w:tentative="1">
+      <w:start w:val="1"/>
+      <w:numFmt w:val="bullet"/>
+      <w:lvlText w:val=""/>
+      <w:lvlJc w:val="left"/>
+      <w:pPr>
+        <w:ind w:left="6840" w:hanging="360"/>
+      </w:pPr>
+      <w:rPr>
+        <w:rFonts w:ascii="Wingdings" w:hAnsi="Wingdings" w:hint="default"/>
+      </w:rPr>
+    </w:lvl>
+  </w:abstractNum>
+  <w:abstractNum w:abstractNumId="15" w15:restartNumberingAfterBreak="0">
     <w:nsid w:val="402E7045"/>
     <w:multiLevelType w:val="hybridMultilevel"/>
     <w:tmpl w:val="981E2B9A"/>
@@ -3154,7 +3293,7 @@
       </w:rPr>
     </w:lvl>
   </w:abstractNum>
-  <w:abstractNum w:abstractNumId="15" w15:restartNumberingAfterBreak="0">
+  <w:abstractNum w:abstractNumId="16" w15:restartNumberingAfterBreak="0">
     <w:nsid w:val="428827C0"/>
     <w:multiLevelType w:val="hybridMultilevel"/>
     <w:tmpl w:val="6334290A"/>
@@ -3267,7 +3406,7 @@
       </w:rPr>
     </w:lvl>
   </w:abstractNum>
-  <w:abstractNum w:abstractNumId="16" w15:restartNumberingAfterBreak="0">
+  <w:abstractNum w:abstractNumId="17" w15:restartNumberingAfterBreak="0">
     <w:nsid w:val="4B2463D4"/>
     <w:multiLevelType w:val="hybridMultilevel"/>
     <w:tmpl w:val="EE5017DE"/>
@@ -3380,7 +3519,7 @@
       </w:rPr>
     </w:lvl>
   </w:abstractNum>
-  <w:abstractNum w:abstractNumId="17" w15:restartNumberingAfterBreak="0">
+  <w:abstractNum w:abstractNumId="18" w15:restartNumberingAfterBreak="0">
     <w:nsid w:val="51AE5131"/>
     <w:multiLevelType w:val="hybridMultilevel"/>
     <w:tmpl w:val="E14498CA"/>
@@ -3493,7 +3632,7 @@
       </w:rPr>
     </w:lvl>
   </w:abstractNum>
-  <w:abstractNum w:abstractNumId="18" w15:restartNumberingAfterBreak="0">
+  <w:abstractNum w:abstractNumId="19" w15:restartNumberingAfterBreak="0">
     <w:nsid w:val="58E92C23"/>
     <w:multiLevelType w:val="hybridMultilevel"/>
     <w:tmpl w:val="EDB4BCC8"/>
@@ -3606,7 +3745,7 @@
       </w:rPr>
     </w:lvl>
   </w:abstractNum>
-  <w:abstractNum w:abstractNumId="19" w15:restartNumberingAfterBreak="0">
+  <w:abstractNum w:abstractNumId="20" w15:restartNumberingAfterBreak="0">
     <w:nsid w:val="71F05CBC"/>
     <w:multiLevelType w:val="hybridMultilevel"/>
     <w:tmpl w:val="DBACF604"/>
@@ -3707,6 +3846,119 @@
       </w:rPr>
     </w:lvl>
     <w:lvl w:ilvl="8" w:tplc="04090005" w:tentative="1">
+      <w:start w:val="1"/>
+      <w:numFmt w:val="bullet"/>
+      <w:lvlText w:val=""/>
+      <w:lvlJc w:val="left"/>
+      <w:pPr>
+        <w:ind w:left="6480" w:hanging="360"/>
+      </w:pPr>
+      <w:rPr>
+        <w:rFonts w:ascii="Wingdings" w:hAnsi="Wingdings" w:hint="default"/>
+      </w:rPr>
+    </w:lvl>
+  </w:abstractNum>
+  <w:abstractNum w:abstractNumId="21" w15:restartNumberingAfterBreak="0">
+    <w:nsid w:val="75CE2BDB"/>
+    <w:multiLevelType w:val="hybridMultilevel"/>
+    <w:tmpl w:val="6C4C056C"/>
+    <w:lvl w:ilvl="0" w:tplc="40090001">
+      <w:start w:val="1"/>
+      <w:numFmt w:val="bullet"/>
+      <w:lvlText w:val=""/>
+      <w:lvlJc w:val="left"/>
+      <w:pPr>
+        <w:ind w:left="720" w:hanging="360"/>
+      </w:pPr>
+      <w:rPr>
+        <w:rFonts w:ascii="Symbol" w:hAnsi="Symbol" w:hint="default"/>
+      </w:rPr>
+    </w:lvl>
+    <w:lvl w:ilvl="1" w:tplc="40090003" w:tentative="1">
+      <w:start w:val="1"/>
+      <w:numFmt w:val="bullet"/>
+      <w:lvlText w:val="o"/>
+      <w:lvlJc w:val="left"/>
+      <w:pPr>
+        <w:ind w:left="1440" w:hanging="360"/>
+      </w:pPr>
+      <w:rPr>
+        <w:rFonts w:ascii="Courier New" w:hAnsi="Courier New" w:cs="Courier New" w:hint="default"/>
+      </w:rPr>
+    </w:lvl>
+    <w:lvl w:ilvl="2" w:tplc="40090005" w:tentative="1">
+      <w:start w:val="1"/>
+      <w:numFmt w:val="bullet"/>
+      <w:lvlText w:val=""/>
+      <w:lvlJc w:val="left"/>
+      <w:pPr>
+        <w:ind w:left="2160" w:hanging="360"/>
+      </w:pPr>
+      <w:rPr>
+        <w:rFonts w:ascii="Wingdings" w:hAnsi="Wingdings" w:hint="default"/>
+      </w:rPr>
+    </w:lvl>
+    <w:lvl w:ilvl="3" w:tplc="40090001" w:tentative="1">
+      <w:start w:val="1"/>
+      <w:numFmt w:val="bullet"/>
+      <w:lvlText w:val=""/>
+      <w:lvlJc w:val="left"/>
+      <w:pPr>
+        <w:ind w:left="2880" w:hanging="360"/>
+      </w:pPr>
+      <w:rPr>
+        <w:rFonts w:ascii="Symbol" w:hAnsi="Symbol" w:hint="default"/>
+      </w:rPr>
+    </w:lvl>
+    <w:lvl w:ilvl="4" w:tplc="40090003" w:tentative="1">
+      <w:start w:val="1"/>
+      <w:numFmt w:val="bullet"/>
+      <w:lvlText w:val="o"/>
+      <w:lvlJc w:val="left"/>
+      <w:pPr>
+        <w:ind w:left="3600" w:hanging="360"/>
+      </w:pPr>
+      <w:rPr>
+        <w:rFonts w:ascii="Courier New" w:hAnsi="Courier New" w:cs="Courier New" w:hint="default"/>
+      </w:rPr>
+    </w:lvl>
+    <w:lvl w:ilvl="5" w:tplc="40090005" w:tentative="1">
+      <w:start w:val="1"/>
+      <w:numFmt w:val="bullet"/>
+      <w:lvlText w:val=""/>
+      <w:lvlJc w:val="left"/>
+      <w:pPr>
+        <w:ind w:left="4320" w:hanging="360"/>
+      </w:pPr>
+      <w:rPr>
+        <w:rFonts w:ascii="Wingdings" w:hAnsi="Wingdings" w:hint="default"/>
+      </w:rPr>
+    </w:lvl>
+    <w:lvl w:ilvl="6" w:tplc="40090001" w:tentative="1">
+      <w:start w:val="1"/>
+      <w:numFmt w:val="bullet"/>
+      <w:lvlText w:val=""/>
+      <w:lvlJc w:val="left"/>
+      <w:pPr>
+        <w:ind w:left="5040" w:hanging="360"/>
+      </w:pPr>
+      <w:rPr>
+        <w:rFonts w:ascii="Symbol" w:hAnsi="Symbol" w:hint="default"/>
+      </w:rPr>
+    </w:lvl>
+    <w:lvl w:ilvl="7" w:tplc="40090003" w:tentative="1">
+      <w:start w:val="1"/>
+      <w:numFmt w:val="bullet"/>
+      <w:lvlText w:val="o"/>
+      <w:lvlJc w:val="left"/>
+      <w:pPr>
+        <w:ind w:left="5760" w:hanging="360"/>
+      </w:pPr>
+      <w:rPr>
+        <w:rFonts w:ascii="Courier New" w:hAnsi="Courier New" w:cs="Courier New" w:hint="default"/>
+      </w:rPr>
+    </w:lvl>
+    <w:lvl w:ilvl="8" w:tplc="40090005" w:tentative="1">
       <w:start w:val="1"/>
       <w:numFmt w:val="bullet"/>
       <w:lvlText w:val=""/>
@@ -3732,7 +3984,7 @@
     <w:abstractNumId w:val="8"/>
   </w:num>
   <w:num w:numId="5">
-    <w:abstractNumId w:val="17"/>
+    <w:abstractNumId w:val="18"/>
   </w:num>
   <w:num w:numId="6">
     <w:abstractNumId w:val="4"/>
@@ -3753,22 +4005,22 @@
     <w:abstractNumId w:val="9"/>
   </w:num>
   <w:num w:numId="12">
-    <w:abstractNumId w:val="18"/>
+    <w:abstractNumId w:val="19"/>
   </w:num>
   <w:num w:numId="13">
-    <w:abstractNumId w:val="14"/>
+    <w:abstractNumId w:val="15"/>
   </w:num>
   <w:num w:numId="14">
     <w:abstractNumId w:val="12"/>
   </w:num>
   <w:num w:numId="15">
-    <w:abstractNumId w:val="19"/>
+    <w:abstractNumId w:val="20"/>
   </w:num>
   <w:num w:numId="16">
-    <w:abstractNumId w:val="15"/>
+    <w:abstractNumId w:val="16"/>
   </w:num>
   <w:num w:numId="17">
-    <w:abstractNumId w:val="16"/>
+    <w:abstractNumId w:val="17"/>
   </w:num>
   <w:num w:numId="18">
     <w:abstractNumId w:val="2"/>
@@ -3788,11 +4040,17 @@
   <w:num w:numId="23">
     <w:abstractNumId w:val="5"/>
   </w:num>
+  <w:num w:numId="24">
+    <w:abstractNumId w:val="14"/>
+  </w:num>
+  <w:num w:numId="25">
+    <w:abstractNumId w:val="21"/>
+  </w:num>
 </w:numbering>
 </file>
 
 <file path=word/styles.xml><?xml version="1.0" encoding="utf-8"?>
-<w:styles xmlns:mc="http://schemas.openxmlformats.org/markup-compatibility/2006" xmlns:r="http://schemas.openxmlformats.org/officeDocument/2006/relationships" xmlns:w="http://schemas.openxmlformats.org/wordprocessingml/2006/main" xmlns:w14="http://schemas.microsoft.com/office/word/2010/wordml" xmlns:w15="http://schemas.microsoft.com/office/word/2012/wordml" xmlns:w16cid="http://schemas.microsoft.com/office/word/2016/wordml/cid" xmlns:w16se="http://schemas.microsoft.com/office/word/2015/wordml/symex" mc:Ignorable="w14 w15 w16se w16cid">
+<w:styles xmlns:mc="http://schemas.openxmlformats.org/markup-compatibility/2006" xmlns:r="http://schemas.openxmlformats.org/officeDocument/2006/relationships" xmlns:w="http://schemas.openxmlformats.org/wordprocessingml/2006/main" xmlns:w14="http://schemas.microsoft.com/office/word/2010/wordml" xmlns:w15="http://schemas.microsoft.com/office/word/2012/wordml" xmlns:w16cex="http://schemas.microsoft.com/office/word/2018/wordml/cex" xmlns:w16cid="http://schemas.microsoft.com/office/word/2016/wordml/cid" xmlns:w16="http://schemas.microsoft.com/office/word/2018/wordml" xmlns:w16se="http://schemas.microsoft.com/office/word/2015/wordml/symex" mc:Ignorable="w14 w15 w16se w16cid w16 w16cex">
   <w:docDefaults>
     <w:rPrDefault>
       <w:rPr>

</xml_diff>

<commit_message>
Adding support for Apache Kafka Streaming and Cassandra DB
</commit_message>
<xml_diff>
--- a/Resume_CV_Karthik_Prabhu_Analytics.docx
+++ b/Resume_CV_Karthik_Prabhu_Analytics.docx
@@ -328,7 +328,7 @@
           <w:sz w:val="20"/>
           <w:szCs w:val="20"/>
         </w:rPr>
-        <w:t>Data Scientist</w:t>
+        <w:t>Analytics Engineer</w:t>
       </w:r>
       <w:r>
         <w:rPr>
@@ -339,7 +339,7 @@
           <w:sz w:val="20"/>
           <w:szCs w:val="20"/>
         </w:rPr>
-        <w:t xml:space="preserve"> (Machine Learning / Deep Learning)</w:t>
+        <w:t xml:space="preserve">, </w:t>
       </w:r>
       <w:r>
         <w:rPr>
@@ -350,7 +350,7 @@
           <w:sz w:val="20"/>
           <w:szCs w:val="20"/>
         </w:rPr>
-        <w:t xml:space="preserve">, July 2019 – </w:t>
+        <w:t xml:space="preserve">July 2019 – </w:t>
       </w:r>
       <w:r>
         <w:rPr>
@@ -458,7 +458,23 @@
           <w:sz w:val="18"/>
           <w:szCs w:val="18"/>
         </w:rPr>
-        <w:t>work order related textual data using NLP</w:t>
+        <w:t>work</w:t>
+      </w:r>
+      <w:r>
+        <w:rPr>
+          <w:rFonts w:ascii="Arial" w:hAnsi="Arial" w:cs="Arial"/>
+          <w:sz w:val="18"/>
+          <w:szCs w:val="18"/>
+        </w:rPr>
+        <w:t>-</w:t>
+      </w:r>
+      <w:r>
+        <w:rPr>
+          <w:rFonts w:ascii="Arial" w:hAnsi="Arial" w:cs="Arial"/>
+          <w:sz w:val="18"/>
+          <w:szCs w:val="18"/>
+        </w:rPr>
+        <w:t>order related textual data using NLP</w:t>
       </w:r>
     </w:p>
     <w:p>
@@ -797,39 +813,6 @@
           <w:sz w:val="20"/>
           <w:szCs w:val="20"/>
         </w:rPr>
-        <w:t xml:space="preserve"> (</w:t>
-      </w:r>
-      <w:r>
-        <w:rPr>
-          <w:rFonts w:ascii="Arial" w:eastAsia="ヒラギノ角ゴ Pro W3" w:hAnsi="Arial" w:cs="Arial"/>
-          <w:b w:val="0"/>
-          <w:i/>
-          <w:color w:val="000000"/>
-          <w:sz w:val="20"/>
-          <w:szCs w:val="20"/>
-        </w:rPr>
-        <w:t xml:space="preserve">Machine Learning / </w:t>
-      </w:r>
-      <w:r>
-        <w:rPr>
-          <w:rFonts w:ascii="Arial" w:eastAsia="ヒラギノ角ゴ Pro W3" w:hAnsi="Arial" w:cs="Arial"/>
-          <w:b w:val="0"/>
-          <w:i/>
-          <w:color w:val="000000"/>
-          <w:sz w:val="20"/>
-          <w:szCs w:val="20"/>
-        </w:rPr>
-        <w:t>Deep Learning)</w:t>
-      </w:r>
-      <w:r>
-        <w:rPr>
-          <w:rFonts w:ascii="Arial" w:eastAsia="ヒラギノ角ゴ Pro W3" w:hAnsi="Arial" w:cs="Arial"/>
-          <w:b w:val="0"/>
-          <w:i/>
-          <w:color w:val="000000"/>
-          <w:sz w:val="20"/>
-          <w:szCs w:val="20"/>
-        </w:rPr>
         <w:t xml:space="preserve">, </w:t>
       </w:r>
       <w:r>
@@ -928,7 +911,7 @@
           <w:sz w:val="18"/>
           <w:szCs w:val="18"/>
         </w:rPr>
-        <w:t xml:space="preserve"> Python scikit-learn, Spark on Microsoft Azure Databricks, Logistic Regression, Decision Trees and Random Forests, Gradient Boost, SVM)</w:t>
+        <w:t xml:space="preserve"> Python scikit-learn, Spark on Microsoft Azure Databricks, Logistic Regression, Decision Trees and Random Forests, Gradient Boost, SVM</w:t>
       </w:r>
       <w:r>
         <w:rPr>
@@ -989,7 +972,7 @@
           <w:szCs w:val="18"/>
           <w:lang w:eastAsia="zh-CN"/>
         </w:rPr>
-        <w:t xml:space="preserve"> PySpark, Adobe Analytics data, Big Data Processing </w:t>
+        <w:t xml:space="preserve"> PySpark, Big Data Processing </w:t>
       </w:r>
     </w:p>
     <w:p>
@@ -1083,7 +1066,23 @@
           <w:sz w:val="18"/>
           <w:szCs w:val="18"/>
         </w:rPr>
-        <w:t>TF-IDF, Convolutional Neural Networks, LSTM, Docker, Talend ETL</w:t>
+        <w:t>TF-IDF</w:t>
+      </w:r>
+      <w:r>
+        <w:rPr>
+          <w:rFonts w:ascii="Arial" w:hAnsi="Arial" w:cs="Arial"/>
+          <w:sz w:val="18"/>
+          <w:szCs w:val="18"/>
+        </w:rPr>
+        <w:t>,</w:t>
+      </w:r>
+      <w:r>
+        <w:rPr>
+          <w:rFonts w:ascii="Arial" w:hAnsi="Arial" w:cs="Arial"/>
+          <w:sz w:val="18"/>
+          <w:szCs w:val="18"/>
+        </w:rPr>
+        <w:t xml:space="preserve"> LSTM, Docker, Talend ETL</w:t>
       </w:r>
     </w:p>
     <w:p>
@@ -1572,25 +1571,23 @@
           <w:sz w:val="18"/>
           <w:szCs w:val="18"/>
         </w:rPr>
-        <w:t>Microsoft Azure Data Science Associate (DP-100)</w:t>
-      </w:r>
-      <w:r>
-        <w:rPr>
-          <w:rFonts w:ascii="Arial" w:hAnsi="Arial" w:cs="Arial"/>
-          <w:b/>
-          <w:bCs/>
-          <w:sz w:val="18"/>
-          <w:szCs w:val="18"/>
-        </w:rPr>
-        <w:t>:</w:t>
-      </w:r>
-      <w:r>
-        <w:rPr>
-          <w:rFonts w:ascii="Arial" w:hAnsi="Arial" w:cs="Arial"/>
-          <w:sz w:val="18"/>
-          <w:szCs w:val="18"/>
-        </w:rPr>
-        <w:t xml:space="preserve"> Applying knowledge of Data Science and ML to implement and run machine learning workflows on Azure</w:t>
+        <w:t>Impact Award Recipient, GE Digital:</w:t>
+      </w:r>
+      <w:r>
+        <w:rPr>
+          <w:rFonts w:ascii="Arial" w:hAnsi="Arial" w:cs="Arial"/>
+          <w:sz w:val="18"/>
+          <w:szCs w:val="18"/>
+        </w:rPr>
+        <w:t xml:space="preserve"> </w:t>
+      </w:r>
+      <w:r>
+        <w:rPr>
+          <w:rFonts w:ascii="Arial" w:hAnsi="Arial" w:cs="Arial"/>
+          <w:sz w:val="18"/>
+          <w:szCs w:val="18"/>
+        </w:rPr>
+        <w:t>Recognized for outstanding performance in quarter</w:t>
       </w:r>
     </w:p>
     <w:p>
@@ -1614,7 +1611,7 @@
           <w:sz w:val="18"/>
           <w:szCs w:val="18"/>
         </w:rPr>
-        <w:t>Microsoft Azure Fundamentals (AZ-900)</w:t>
+        <w:t>Microsoft Azure Data Science Associate (DP-100)</w:t>
       </w:r>
       <w:r>
         <w:rPr>
@@ -1632,15 +1629,7 @@
           <w:sz w:val="18"/>
           <w:szCs w:val="18"/>
         </w:rPr>
-        <w:t xml:space="preserve"> </w:t>
-      </w:r>
-      <w:r>
-        <w:rPr>
-          <w:rFonts w:ascii="Arial" w:hAnsi="Arial" w:cs="Arial"/>
-          <w:sz w:val="18"/>
-          <w:szCs w:val="18"/>
-        </w:rPr>
-        <w:t>Applying foundational knowledge of cloud services and how these services are provided through Azure</w:t>
+        <w:t xml:space="preserve"> Applying knowledge of Data Science and ML to implement and run machine learning workflows on Azure</w:t>
       </w:r>
     </w:p>
     <w:p>
@@ -1664,7 +1653,17 @@
           <w:sz w:val="18"/>
           <w:szCs w:val="18"/>
         </w:rPr>
-        <w:t>STAR Award Recipient, Accenture:</w:t>
+        <w:t>Microsoft Azure Fundamentals (AZ-900)</w:t>
+      </w:r>
+      <w:r>
+        <w:rPr>
+          <w:rFonts w:ascii="Arial" w:hAnsi="Arial" w:cs="Arial"/>
+          <w:b/>
+          <w:bCs/>
+          <w:sz w:val="18"/>
+          <w:szCs w:val="18"/>
+        </w:rPr>
+        <w:t>:</w:t>
       </w:r>
       <w:r>
         <w:rPr>
@@ -1680,7 +1679,7 @@
           <w:sz w:val="18"/>
           <w:szCs w:val="18"/>
         </w:rPr>
-        <w:t>Recognized for outstanding performance in quarter</w:t>
+        <w:t>Applying foundational knowledge of cloud services and how these services are provided through Azure</w:t>
       </w:r>
     </w:p>
     <w:p>
@@ -1704,27 +1703,56 @@
           <w:sz w:val="18"/>
           <w:szCs w:val="18"/>
         </w:rPr>
-        <w:t>Brand Value Award Recipient, Mediaocean:</w:t>
-      </w:r>
-      <w:r>
-        <w:rPr>
-          <w:rFonts w:ascii="Arial" w:hAnsi="Arial" w:cs="Arial"/>
-          <w:sz w:val="18"/>
-          <w:szCs w:val="18"/>
-        </w:rPr>
-        <w:t xml:space="preserve"> Recognized for outstanding performance in quarter</w:t>
+        <w:t>STAR Award Recipient, Accenture:</w:t>
+      </w:r>
+      <w:r>
+        <w:rPr>
+          <w:rFonts w:ascii="Arial" w:hAnsi="Arial" w:cs="Arial"/>
+          <w:sz w:val="18"/>
+          <w:szCs w:val="18"/>
+        </w:rPr>
+        <w:t xml:space="preserve"> </w:t>
+      </w:r>
+      <w:r>
+        <w:rPr>
+          <w:rFonts w:ascii="Arial" w:hAnsi="Arial" w:cs="Arial"/>
+          <w:sz w:val="18"/>
+          <w:szCs w:val="18"/>
+        </w:rPr>
+        <w:t>Recognized for outstanding performance in quarter</w:t>
       </w:r>
     </w:p>
     <w:p>
       <w:pPr>
-        <w:pStyle w:val="HeadingProfessional"/>
-        <w:rPr>
-          <w:rFonts w:ascii="Arial" w:hAnsi="Arial" w:cs="Arial"/>
-          <w:color w:val="16355D"/>
-          <w:sz w:val="20"/>
-          <w:szCs w:val="20"/>
-        </w:rPr>
-      </w:pPr>
+        <w:pStyle w:val="ListBullet"/>
+        <w:numPr>
+          <w:ilvl w:val="0"/>
+          <w:numId w:val="16"/>
+        </w:numPr>
+        <w:rPr>
+          <w:rFonts w:ascii="Arial" w:hAnsi="Arial" w:cs="Arial"/>
+          <w:sz w:val="18"/>
+          <w:szCs w:val="18"/>
+        </w:rPr>
+      </w:pPr>
+      <w:r>
+        <w:rPr>
+          <w:rFonts w:ascii="Arial" w:hAnsi="Arial" w:cs="Arial"/>
+          <w:b/>
+          <w:bCs/>
+          <w:sz w:val="18"/>
+          <w:szCs w:val="18"/>
+        </w:rPr>
+        <w:t>Brand Value Award Recipient, Mediaocean:</w:t>
+      </w:r>
+      <w:r>
+        <w:rPr>
+          <w:rFonts w:ascii="Arial" w:hAnsi="Arial" w:cs="Arial"/>
+          <w:sz w:val="18"/>
+          <w:szCs w:val="18"/>
+        </w:rPr>
+        <w:t xml:space="preserve"> Recognized for outstanding performance in quarter</w:t>
+      </w:r>
     </w:p>
     <w:p>
       <w:pPr>
@@ -1736,14 +1764,25 @@
           <w:szCs w:val="20"/>
         </w:rPr>
       </w:pPr>
-      <w:r>
+    </w:p>
+    <w:p>
+      <w:pPr>
+        <w:pStyle w:val="HeadingProfessional"/>
         <w:rPr>
           <w:rFonts w:ascii="Arial" w:hAnsi="Arial" w:cs="Arial"/>
           <w:color w:val="16355D"/>
           <w:sz w:val="20"/>
           <w:szCs w:val="20"/>
         </w:rPr>
-        <w:t>PROJECTS &amp; INTERNSHIPS</w:t>
+      </w:pPr>
+      <w:r>
+        <w:rPr>
+          <w:rFonts w:ascii="Arial" w:hAnsi="Arial" w:cs="Arial"/>
+          <w:color w:val="16355D"/>
+          <w:sz w:val="20"/>
+          <w:szCs w:val="20"/>
+        </w:rPr>
+        <w:t>RESEARCH PUBLICATION</w:t>
       </w:r>
       <w:r>
         <w:rPr>
@@ -1780,86 +1819,10 @@
       <w:r>
         <w:rPr>
           <w:rFonts w:ascii="Arial" w:hAnsi="Arial" w:cs="Arial"/>
-          <w:b/>
-          <w:bCs/>
-          <w:sz w:val="18"/>
-          <w:szCs w:val="18"/>
-        </w:rPr>
-        <w:t>Text Search Engine:</w:t>
-      </w:r>
-      <w:r>
-        <w:rPr>
-          <w:rFonts w:ascii="Arial" w:hAnsi="Arial" w:cs="Arial"/>
-          <w:sz w:val="18"/>
-          <w:szCs w:val="18"/>
-        </w:rPr>
-        <w:t xml:space="preserve"> Developed a search engine using concepts of TF-IDF, Information Retrieval in PySpark</w:t>
-      </w:r>
-    </w:p>
-    <w:p>
-      <w:pPr>
-        <w:pStyle w:val="BulleProfessional"/>
-        <w:numPr>
-          <w:ilvl w:val="0"/>
-          <w:numId w:val="0"/>
-        </w:numPr>
-        <w:ind w:left="360"/>
-        <w:rPr>
-          <w:rFonts w:ascii="Arial" w:hAnsi="Arial" w:cs="Arial"/>
-          <w:sz w:val="18"/>
-          <w:szCs w:val="18"/>
-        </w:rPr>
-      </w:pPr>
-      <w:r>
-        <w:rPr>
-          <w:rFonts w:ascii="Arial" w:hAnsi="Arial" w:cs="Arial"/>
-          <w:sz w:val="18"/>
-          <w:szCs w:val="18"/>
-        </w:rPr>
-        <w:t xml:space="preserve">Github Link: </w:t>
-      </w:r>
-      <w:hyperlink r:id="rId9" w:history="1">
-        <w:r>
-          <w:rPr>
-            <w:rStyle w:val="Hyperlink"/>
-            <w:rFonts w:ascii="Arial" w:hAnsi="Arial" w:cs="Arial"/>
-            <w:sz w:val="18"/>
-            <w:szCs w:val="18"/>
-          </w:rPr>
-          <w:t>https://github.com/karthik0104/Search-Engine-Using-PySpark/blob/master/Text_Search_Engine.py</w:t>
-        </w:r>
-      </w:hyperlink>
-    </w:p>
-    <w:p>
-      <w:pPr>
-        <w:pStyle w:val="BulleProfessional"/>
-        <w:numPr>
-          <w:ilvl w:val="0"/>
-          <w:numId w:val="16"/>
-        </w:numPr>
-        <w:rPr>
-          <w:rFonts w:ascii="Arial" w:hAnsi="Arial" w:cs="Arial"/>
-          <w:sz w:val="18"/>
-          <w:szCs w:val="18"/>
-        </w:rPr>
-      </w:pPr>
-      <w:r>
-        <w:rPr>
-          <w:rFonts w:ascii="Arial" w:hAnsi="Arial" w:cs="Arial"/>
-          <w:b/>
-          <w:bCs/>
-          <w:sz w:val="18"/>
-          <w:szCs w:val="18"/>
-        </w:rPr>
-        <w:t>Research Paper:</w:t>
-      </w:r>
-      <w:r>
-        <w:rPr>
-          <w:rFonts w:ascii="Arial" w:hAnsi="Arial" w:cs="Arial"/>
-          <w:sz w:val="18"/>
-          <w:szCs w:val="18"/>
-        </w:rPr>
-        <w:t xml:space="preserve"> Published research paper titled ‘Converging Blockchain Technology with the Internet of Things’ in journal IERJ</w:t>
+          <w:sz w:val="18"/>
+          <w:szCs w:val="18"/>
+        </w:rPr>
+        <w:t>Published research paper titled ‘Converging Blockchain Technology with the Internet of Things’ in journal IERJ</w:t>
       </w:r>
     </w:p>
     <w:p>
@@ -1970,12 +1933,12 @@
       </w:r>
     </w:p>
     <w:sectPr>
-      <w:headerReference w:type="even" r:id="rId10"/>
-      <w:headerReference w:type="default" r:id="rId11"/>
-      <w:footerReference w:type="even" r:id="rId12"/>
-      <w:footerReference w:type="default" r:id="rId13"/>
-      <w:headerReference w:type="first" r:id="rId14"/>
-      <w:footerReference w:type="first" r:id="rId15"/>
+      <w:headerReference w:type="even" r:id="rId9"/>
+      <w:headerReference w:type="default" r:id="rId10"/>
+      <w:footerReference w:type="even" r:id="rId11"/>
+      <w:footerReference w:type="default" r:id="rId12"/>
+      <w:headerReference w:type="first" r:id="rId13"/>
+      <w:footerReference w:type="first" r:id="rId14"/>
       <w:type w:val="continuous"/>
       <w:pgSz w:w="12240" w:h="15840" w:code="1"/>
       <w:pgMar w:top="720" w:right="720" w:bottom="720" w:left="720" w:header="360" w:footer="360" w:gutter="0"/>

</xml_diff>